<commit_message>
formation web septembre 2021
mon premier commit
</commit_message>
<xml_diff>
--- a/openclassroom formation git/documentation git.docx
+++ b/openclassroom formation git/documentation git.docx
@@ -173,29 +173,7 @@
           <w:szCs w:val="21"/>
           <w:shd w:val="clear" w:color="auto" w:fill="FCFCFA"/>
         </w:rPr>
-        <w:t xml:space="preserve">, vous pouvez spécifier les paramètres </w:t>
-      </w:r>
-      <w:proofErr w:type="gramStart"/>
-      <w:r>
-        <w:rPr>
-          <w:rFonts w:ascii="Arial" w:hAnsi="Arial" w:cs="Arial"/>
-          <w:color w:val="4E443C"/>
-          <w:sz w:val="21"/>
-          <w:szCs w:val="21"/>
-          <w:shd w:val="clear" w:color="auto" w:fill="FCFCFA"/>
-        </w:rPr>
-        <w:t>de</w:t>
-      </w:r>
-      <w:proofErr w:type="gramEnd"/>
-      <w:r>
-        <w:rPr>
-          <w:rFonts w:ascii="Arial" w:hAnsi="Arial" w:cs="Arial"/>
-          <w:color w:val="4E443C"/>
-          <w:sz w:val="21"/>
-          <w:szCs w:val="21"/>
-          <w:shd w:val="clear" w:color="auto" w:fill="FCFCFA"/>
-        </w:rPr>
-        <w:t xml:space="preserve"> configuration de Git avec la commande </w:t>
+        <w:t>, vous pouvez spécifier les paramètres de configuration de Git avec la commande </w:t>
       </w:r>
       <w:r>
         <w:rPr>
@@ -254,64 +232,20 @@
         <w:rPr>
           <w:highlight w:val="yellow"/>
         </w:rPr>
-        <w:t>$ git config --global user.name "</w:t>
-      </w:r>
-      <w:proofErr w:type="spellStart"/>
+        <w:t>$ git config --global user.name "sirine sabbeh"</w:t>
+      </w:r>
+    </w:p>
+    <w:p>
+      <w:pPr>
+        <w:rPr>
+          <w:lang w:val="fr-FR"/>
+        </w:rPr>
+      </w:pPr>
       <w:r>
         <w:rPr>
           <w:highlight w:val="yellow"/>
         </w:rPr>
-        <w:t>sirine</w:t>
-      </w:r>
-      <w:proofErr w:type="spellEnd"/>
-      <w:r>
-        <w:rPr>
-          <w:highlight w:val="yellow"/>
-        </w:rPr>
-        <w:t xml:space="preserve"> </w:t>
-      </w:r>
-      <w:proofErr w:type="spellStart"/>
-      <w:r>
-        <w:rPr>
-          <w:highlight w:val="yellow"/>
-        </w:rPr>
-        <w:t>sabbeh</w:t>
-      </w:r>
-      <w:proofErr w:type="spellEnd"/>
-      <w:r>
-        <w:rPr>
-          <w:highlight w:val="yellow"/>
-        </w:rPr>
-        <w:t>"</w:t>
-      </w:r>
-    </w:p>
-    <w:p>
-      <w:pPr>
-        <w:rPr>
-          <w:lang w:val="fr-FR"/>
-        </w:rPr>
-      </w:pPr>
-      <w:r>
-        <w:rPr>
-          <w:highlight w:val="yellow"/>
-        </w:rPr>
-        <w:t xml:space="preserve">$ git config --global </w:t>
-      </w:r>
-      <w:proofErr w:type="spellStart"/>
-      <w:proofErr w:type="gramStart"/>
-      <w:r>
-        <w:rPr>
-          <w:highlight w:val="yellow"/>
-        </w:rPr>
-        <w:t>user.email</w:t>
-      </w:r>
-      <w:proofErr w:type="spellEnd"/>
-      <w:proofErr w:type="gramEnd"/>
-      <w:r>
-        <w:rPr>
-          <w:highlight w:val="yellow"/>
-        </w:rPr>
-        <w:t xml:space="preserve"> </w:t>
+        <w:t xml:space="preserve">$ git config --global user.email </w:t>
       </w:r>
       <w:r>
         <w:rPr>
@@ -384,16 +318,8 @@
         <w:rPr>
           <w:highlight w:val="yellow"/>
         </w:rPr>
-        <w:t>$ git config --global --</w:t>
-      </w:r>
-      <w:proofErr w:type="spellStart"/>
-      <w:r>
-        <w:rPr>
-          <w:highlight w:val="yellow"/>
-        </w:rPr>
-        <w:t>list</w:t>
-      </w:r>
-      <w:proofErr w:type="spellEnd"/>
+        <w:t>$ git config --global --list</w:t>
+      </w:r>
     </w:p>
     <w:p>
       <w:pPr>
@@ -419,7 +345,6 @@
         </w:rPr>
         <w:t xml:space="preserve">Git </w:t>
       </w:r>
-      <w:proofErr w:type="spellStart"/>
       <w:r>
         <w:rPr>
           <w:rFonts w:ascii="Georgia" w:eastAsia="Times New Roman" w:hAnsi="Georgia" w:cs="Times New Roman"/>
@@ -442,7 +367,6 @@
         </w:rPr>
         <w:t>nit</w:t>
       </w:r>
-      <w:proofErr w:type="spellEnd"/>
     </w:p>
     <w:p>
       <w:pPr>
@@ -455,7 +379,6 @@
           <w:lang w:val="fr-FR" w:eastAsia="fr-TN"/>
         </w:rPr>
       </w:pPr>
-      <w:proofErr w:type="gramStart"/>
       <w:r>
         <w:rPr>
           <w:rFonts w:ascii="Georgia" w:eastAsia="Times New Roman" w:hAnsi="Georgia" w:cs="Times New Roman"/>
@@ -463,17 +386,7 @@
           <w:kern w:val="36"/>
           <w:lang w:val="fr-FR" w:eastAsia="fr-TN"/>
         </w:rPr>
-        <w:t>git</w:t>
-      </w:r>
-      <w:proofErr w:type="gramEnd"/>
-      <w:r>
-        <w:rPr>
-          <w:rFonts w:ascii="Georgia" w:eastAsia="Times New Roman" w:hAnsi="Georgia" w:cs="Times New Roman"/>
-          <w:color w:val="000000" w:themeColor="text1"/>
-          <w:kern w:val="36"/>
-          <w:lang w:val="fr-FR" w:eastAsia="fr-TN"/>
-        </w:rPr>
-        <w:t>-init - Créer un dépôt Git vide ou réinitialiser un dépôt existant</w:t>
+        <w:t>git-init - Créer un dépôt Git vide ou réinitialiser un dépôt existant</w:t>
       </w:r>
       <w:r>
         <w:rPr>
@@ -522,7 +435,6 @@
           <w:lang w:val="fr-FR" w:eastAsia="fr-TN"/>
         </w:rPr>
       </w:pPr>
-      <w:proofErr w:type="gramStart"/>
       <w:r>
         <w:rPr>
           <w:rFonts w:ascii="Georgia" w:eastAsia="Times New Roman" w:hAnsi="Georgia" w:cs="Times New Roman"/>
@@ -530,17 +442,7 @@
           <w:kern w:val="36"/>
           <w:lang w:val="fr-FR" w:eastAsia="fr-TN"/>
         </w:rPr>
-        <w:t>un</w:t>
-      </w:r>
-      <w:proofErr w:type="gramEnd"/>
-      <w:r>
-        <w:rPr>
-          <w:rFonts w:ascii="Georgia" w:eastAsia="Times New Roman" w:hAnsi="Georgia" w:cs="Times New Roman"/>
-          <w:color w:val="000000" w:themeColor="text1"/>
-          <w:kern w:val="36"/>
-          <w:lang w:val="fr-FR" w:eastAsia="fr-TN"/>
-        </w:rPr>
-        <w:t xml:space="preserve"> repository git :ajouter un dossier caché .git dans laquelle gère les différents version de notre programme   (c’est la base de donnée local de git)</w:t>
+        <w:t>un repository git :ajouter un dossier caché .git dans laquelle gère les différents version de notre programme   (c’est la base de donnée local de git)</w:t>
       </w:r>
     </w:p>
     <w:p>
@@ -584,27 +486,7 @@
           <w:shd w:val="clear" w:color="auto" w:fill="FFFFFF"/>
           <w:lang w:val="fr-FR"/>
         </w:rPr>
-        <w:t xml:space="preserve">Pour voir les fichiers non </w:t>
-      </w:r>
-      <w:proofErr w:type="spellStart"/>
-      <w:r>
-        <w:rPr>
-          <w:rFonts w:ascii="Tahoma" w:hAnsi="Tahoma" w:cs="Tahoma"/>
-          <w:color w:val="000000" w:themeColor="text1"/>
-          <w:shd w:val="clear" w:color="auto" w:fill="FFFFFF"/>
-          <w:lang w:val="fr-FR"/>
-        </w:rPr>
-        <w:t>tarcké</w:t>
-      </w:r>
-      <w:proofErr w:type="spellEnd"/>
-      <w:r>
-        <w:rPr>
-          <w:rFonts w:ascii="Tahoma" w:hAnsi="Tahoma" w:cs="Tahoma"/>
-          <w:color w:val="000000" w:themeColor="text1"/>
-          <w:shd w:val="clear" w:color="auto" w:fill="FFFFFF"/>
-          <w:lang w:val="fr-FR"/>
-        </w:rPr>
-        <w:t>.</w:t>
+        <w:t>Pour voir les fichiers non tarcké.</w:t>
       </w:r>
     </w:p>
     <w:p>
@@ -665,10 +547,11 @@
           <w:shd w:val="clear" w:color="auto" w:fill="FFFFFF"/>
           <w:lang w:val="fr-FR"/>
         </w:rPr>
-        <w:t xml:space="preserve">Git </w:t>
-      </w:r>
-      <w:proofErr w:type="spellStart"/>
-      <w:r>
+        <w:t>Git add nomdefichier</w:t>
+      </w:r>
+    </w:p>
+    <w:p>
+      <w:pPr>
         <w:rPr>
           <w:rFonts w:ascii="Tahoma" w:hAnsi="Tahoma" w:cs="Tahoma"/>
           <w:color w:val="FF0000"/>
@@ -677,9 +560,7 @@
           <w:shd w:val="clear" w:color="auto" w:fill="FFFFFF"/>
           <w:lang w:val="fr-FR"/>
         </w:rPr>
-        <w:t>add</w:t>
-      </w:r>
-      <w:proofErr w:type="spellEnd"/>
+      </w:pPr>
       <w:r>
         <w:rPr>
           <w:rFonts w:ascii="Tahoma" w:hAnsi="Tahoma" w:cs="Tahoma"/>
@@ -689,9 +570,8 @@
           <w:shd w:val="clear" w:color="auto" w:fill="FFFFFF"/>
           <w:lang w:val="fr-FR"/>
         </w:rPr>
-        <w:t xml:space="preserve"> </w:t>
-      </w:r>
-      <w:proofErr w:type="spellStart"/>
+        <w:t>G</w:t>
+      </w:r>
       <w:r>
         <w:rPr>
           <w:rFonts w:ascii="Tahoma" w:hAnsi="Tahoma" w:cs="Tahoma"/>
@@ -701,69 +581,8 @@
           <w:shd w:val="clear" w:color="auto" w:fill="FFFFFF"/>
           <w:lang w:val="fr-FR"/>
         </w:rPr>
-        <w:t>nomdefichier</w:t>
-      </w:r>
-      <w:proofErr w:type="spellEnd"/>
-    </w:p>
-    <w:p>
-      <w:pPr>
-        <w:rPr>
-          <w:rFonts w:ascii="Tahoma" w:hAnsi="Tahoma" w:cs="Tahoma"/>
-          <w:color w:val="FF0000"/>
-          <w:sz w:val="28"/>
-          <w:szCs w:val="28"/>
-          <w:shd w:val="clear" w:color="auto" w:fill="FFFFFF"/>
-          <w:lang w:val="fr-FR"/>
-        </w:rPr>
-      </w:pPr>
-      <w:r>
-        <w:rPr>
-          <w:rFonts w:ascii="Tahoma" w:hAnsi="Tahoma" w:cs="Tahoma"/>
-          <w:color w:val="FF0000"/>
-          <w:sz w:val="28"/>
-          <w:szCs w:val="28"/>
-          <w:shd w:val="clear" w:color="auto" w:fill="FFFFFF"/>
-          <w:lang w:val="fr-FR"/>
-        </w:rPr>
-        <w:t>G</w:t>
-      </w:r>
-      <w:r>
-        <w:rPr>
-          <w:rFonts w:ascii="Tahoma" w:hAnsi="Tahoma" w:cs="Tahoma"/>
-          <w:color w:val="FF0000"/>
-          <w:sz w:val="28"/>
-          <w:szCs w:val="28"/>
-          <w:shd w:val="clear" w:color="auto" w:fill="FFFFFF"/>
-          <w:lang w:val="fr-FR"/>
-        </w:rPr>
-        <w:t xml:space="preserve">it </w:t>
-      </w:r>
-      <w:proofErr w:type="spellStart"/>
-      <w:proofErr w:type="gramStart"/>
-      <w:r>
-        <w:rPr>
-          <w:rFonts w:ascii="Tahoma" w:hAnsi="Tahoma" w:cs="Tahoma"/>
-          <w:color w:val="FF0000"/>
-          <w:sz w:val="28"/>
-          <w:szCs w:val="28"/>
-          <w:shd w:val="clear" w:color="auto" w:fill="FFFFFF"/>
-          <w:lang w:val="fr-FR"/>
-        </w:rPr>
-        <w:t>add</w:t>
-      </w:r>
-      <w:proofErr w:type="spellEnd"/>
-      <w:r>
-        <w:rPr>
-          <w:rFonts w:ascii="Tahoma" w:hAnsi="Tahoma" w:cs="Tahoma"/>
-          <w:color w:val="FF0000"/>
-          <w:sz w:val="28"/>
-          <w:szCs w:val="28"/>
-          <w:shd w:val="clear" w:color="auto" w:fill="FFFFFF"/>
-          <w:lang w:val="fr-FR"/>
-        </w:rPr>
-        <w:t xml:space="preserve"> .</w:t>
-      </w:r>
-      <w:proofErr w:type="gramEnd"/>
+        <w:t>it add .</w:t>
+      </w:r>
       <w:r>
         <w:rPr>
           <w:rFonts w:ascii="Tahoma" w:hAnsi="Tahoma" w:cs="Tahoma"/>
@@ -848,10 +667,11 @@
           <w:shd w:val="clear" w:color="auto" w:fill="FFFFFF"/>
           <w:lang w:val="fr-FR"/>
         </w:rPr>
-        <w:t xml:space="preserve">Git reset </w:t>
-      </w:r>
-      <w:proofErr w:type="spellStart"/>
-      <w:r>
+        <w:t>Git reset nomdefichier</w:t>
+      </w:r>
+    </w:p>
+    <w:p>
+      <w:pPr>
         <w:rPr>
           <w:rFonts w:ascii="Tahoma" w:hAnsi="Tahoma" w:cs="Tahoma"/>
           <w:color w:val="FF0000"/>
@@ -860,12 +680,8 @@
           <w:shd w:val="clear" w:color="auto" w:fill="FFFFFF"/>
           <w:lang w:val="fr-FR"/>
         </w:rPr>
-        <w:t>nomdefichier</w:t>
-      </w:r>
-      <w:proofErr w:type="spellEnd"/>
-    </w:p>
-    <w:p>
-      <w:pPr>
+      </w:pPr>
+      <w:r>
         <w:rPr>
           <w:rFonts w:ascii="Tahoma" w:hAnsi="Tahoma" w:cs="Tahoma"/>
           <w:color w:val="FF0000"/>
@@ -874,8 +690,11 @@
           <w:shd w:val="clear" w:color="auto" w:fill="FFFFFF"/>
           <w:lang w:val="fr-FR"/>
         </w:rPr>
-      </w:pPr>
-      <w:r>
+        <w:t>Git reset .//tous les fichier a comité</w:t>
+      </w:r>
+    </w:p>
+    <w:p>
+      <w:pPr>
         <w:rPr>
           <w:rFonts w:ascii="Tahoma" w:hAnsi="Tahoma" w:cs="Tahoma"/>
           <w:color w:val="FF0000"/>
@@ -884,10 +703,50 @@
           <w:shd w:val="clear" w:color="auto" w:fill="FFFFFF"/>
           <w:lang w:val="fr-FR"/>
         </w:rPr>
-        <w:t xml:space="preserve">Git </w:t>
-      </w:r>
-      <w:proofErr w:type="gramStart"/>
-      <w:r>
+      </w:pPr>
+      <w:r>
+        <w:rPr>
+          <w:noProof/>
+        </w:rPr>
+        <w:drawing>
+          <wp:inline distT="0" distB="0" distL="0" distR="0" wp14:anchorId="7E68A84C" wp14:editId="5E3E268E">
+            <wp:extent cx="5760720" cy="1723390"/>
+            <wp:effectExtent l="0" t="0" r="0" b="0"/>
+            <wp:docPr id="3" name="Image 3"/>
+            <wp:cNvGraphicFramePr>
+              <a:graphicFrameLocks xmlns:a="http://schemas.openxmlformats.org/drawingml/2006/main" noChangeAspect="1"/>
+            </wp:cNvGraphicFramePr>
+            <a:graphic xmlns:a="http://schemas.openxmlformats.org/drawingml/2006/main">
+              <a:graphicData uri="http://schemas.openxmlformats.org/drawingml/2006/picture">
+                <pic:pic xmlns:pic="http://schemas.openxmlformats.org/drawingml/2006/picture">
+                  <pic:nvPicPr>
+                    <pic:cNvPr id="1" name=""/>
+                    <pic:cNvPicPr/>
+                  </pic:nvPicPr>
+                  <pic:blipFill>
+                    <a:blip r:embed="rId8"/>
+                    <a:stretch>
+                      <a:fillRect/>
+                    </a:stretch>
+                  </pic:blipFill>
+                  <pic:spPr>
+                    <a:xfrm>
+                      <a:off x="0" y="0"/>
+                      <a:ext cx="5760720" cy="1723390"/>
+                    </a:xfrm>
+                    <a:prstGeom prst="rect">
+                      <a:avLst/>
+                    </a:prstGeom>
+                  </pic:spPr>
+                </pic:pic>
+              </a:graphicData>
+            </a:graphic>
+          </wp:inline>
+        </w:drawing>
+      </w:r>
+    </w:p>
+    <w:p>
+      <w:pPr>
         <w:rPr>
           <w:rFonts w:ascii="Tahoma" w:hAnsi="Tahoma" w:cs="Tahoma"/>
           <w:color w:val="FF0000"/>
@@ -896,9 +755,7 @@
           <w:shd w:val="clear" w:color="auto" w:fill="FFFFFF"/>
           <w:lang w:val="fr-FR"/>
         </w:rPr>
-        <w:t>reset .</w:t>
-      </w:r>
-      <w:proofErr w:type="gramEnd"/>
+      </w:pPr>
       <w:r>
         <w:rPr>
           <w:rFonts w:ascii="Tahoma" w:hAnsi="Tahoma" w:cs="Tahoma"/>
@@ -908,7 +765,42 @@
           <w:shd w:val="clear" w:color="auto" w:fill="FFFFFF"/>
           <w:lang w:val="fr-FR"/>
         </w:rPr>
-        <w:t>//tous les fichier a comité</w:t>
+        <w:t>Git commit -m “déscription“</w:t>
+      </w:r>
+      <w:r>
+        <w:rPr>
+          <w:rFonts w:ascii="Tahoma" w:hAnsi="Tahoma" w:cs="Tahoma"/>
+          <w:color w:val="FF0000"/>
+          <w:sz w:val="32"/>
+          <w:szCs w:val="32"/>
+          <w:shd w:val="clear" w:color="auto" w:fill="FFFFFF"/>
+          <w:lang w:val="fr-FR"/>
+        </w:rPr>
+        <w:t xml:space="preserve"> -m “déscription“</w:t>
+      </w:r>
+    </w:p>
+    <w:p>
+      <w:pPr>
+        <w:rPr>
+          <w:rFonts w:ascii="Tahoma" w:hAnsi="Tahoma" w:cs="Tahoma"/>
+          <w:color w:val="FF0000"/>
+          <w:sz w:val="32"/>
+          <w:szCs w:val="32"/>
+          <w:shd w:val="clear" w:color="auto" w:fill="FFFFFF"/>
+          <w:lang w:val="fr-FR"/>
+        </w:rPr>
+      </w:pPr>
+      <w:r>
+        <w:rPr>
+          <w:rFonts w:ascii="Tahoma" w:hAnsi="Tahoma" w:cs="Tahoma"/>
+          <w:color w:val="FF0000"/>
+          <w:sz w:val="32"/>
+          <w:szCs w:val="32"/>
+          <w:shd w:val="clear" w:color="auto" w:fill="FFFFFF"/>
+          <w:lang w:val="fr-FR"/>
+        </w:rPr>
+        <w:lastRenderedPageBreak/>
+        <w:t>git commit -m "formation web septembre 2021" -m "mon premier commit"</w:t>
       </w:r>
     </w:p>
     <w:p>

</xml_diff>

<commit_message>
modification de fichier git
</commit_message>
<xml_diff>
--- a/openclassroom formation git/documentation git.docx
+++ b/openclassroom formation git/documentation git.docx
@@ -232,62 +232,20 @@
         <w:rPr>
           <w:highlight w:val="yellow"/>
         </w:rPr>
-        <w:t>$ git config --global user.name "</w:t>
-      </w:r>
-      <w:proofErr w:type="spellStart"/>
+        <w:t>$ git config --global user.name "sirine sabbeh"</w:t>
+      </w:r>
+    </w:p>
+    <w:p>
+      <w:pPr>
+        <w:rPr>
+          <w:lang w:val="fr-FR"/>
+        </w:rPr>
+      </w:pPr>
       <w:r>
         <w:rPr>
           <w:highlight w:val="yellow"/>
         </w:rPr>
-        <w:t>sirine</w:t>
-      </w:r>
-      <w:proofErr w:type="spellEnd"/>
-      <w:r>
-        <w:rPr>
-          <w:highlight w:val="yellow"/>
-        </w:rPr>
-        <w:t xml:space="preserve"> </w:t>
-      </w:r>
-      <w:proofErr w:type="spellStart"/>
-      <w:r>
-        <w:rPr>
-          <w:highlight w:val="yellow"/>
-        </w:rPr>
-        <w:t>sabbeh</w:t>
-      </w:r>
-      <w:proofErr w:type="spellEnd"/>
-      <w:r>
-        <w:rPr>
-          <w:highlight w:val="yellow"/>
-        </w:rPr>
-        <w:t>"</w:t>
-      </w:r>
-    </w:p>
-    <w:p>
-      <w:pPr>
-        <w:rPr>
-          <w:lang w:val="fr-FR"/>
-        </w:rPr>
-      </w:pPr>
-      <w:r>
-        <w:rPr>
-          <w:highlight w:val="yellow"/>
-        </w:rPr>
-        <w:t xml:space="preserve">$ git config --global </w:t>
-      </w:r>
-      <w:proofErr w:type="spellStart"/>
-      <w:r>
-        <w:rPr>
-          <w:highlight w:val="yellow"/>
-        </w:rPr>
-        <w:t>user.email</w:t>
-      </w:r>
-      <w:proofErr w:type="spellEnd"/>
-      <w:r>
-        <w:rPr>
-          <w:highlight w:val="yellow"/>
-        </w:rPr>
-        <w:t xml:space="preserve"> </w:t>
+        <w:t xml:space="preserve">$ git config --global user.email </w:t>
       </w:r>
       <w:r>
         <w:rPr>
@@ -353,23 +311,15 @@
     <w:p>
       <w:pPr>
         <w:rPr>
-          <w:lang w:val="en-CA"/>
+          <w:lang w:val="fr-FR"/>
         </w:rPr>
       </w:pPr>
       <w:r>
         <w:rPr>
           <w:highlight w:val="yellow"/>
         </w:rPr>
-        <w:t>$ git config --global --</w:t>
-      </w:r>
-      <w:proofErr w:type="spellStart"/>
-      <w:r>
-        <w:rPr>
-          <w:highlight w:val="yellow"/>
-        </w:rPr>
-        <w:t>list</w:t>
-      </w:r>
-      <w:proofErr w:type="spellEnd"/>
+        <w:t>$ git config --global --list</w:t>
+      </w:r>
     </w:p>
     <w:p>
       <w:pPr>
@@ -381,7 +331,7 @@
           <w:kern w:val="36"/>
           <w:sz w:val="28"/>
           <w:szCs w:val="28"/>
-          <w:lang w:val="en-CA" w:eastAsia="fr-TN"/>
+          <w:lang w:val="fr-FR" w:eastAsia="fr-TN"/>
         </w:rPr>
       </w:pPr>
       <w:r>
@@ -391,34 +341,10 @@
           <w:kern w:val="36"/>
           <w:sz w:val="28"/>
           <w:szCs w:val="28"/>
-          <w:lang w:val="en-CA" w:eastAsia="fr-TN"/>
-        </w:rPr>
-        <w:t xml:space="preserve">Git </w:t>
-      </w:r>
-      <w:proofErr w:type="spellStart"/>
-      <w:r>
-        <w:rPr>
-          <w:rFonts w:ascii="Georgia" w:eastAsia="Times New Roman" w:hAnsi="Georgia" w:cs="Times New Roman"/>
-          <w:color w:val="FF0000"/>
-          <w:kern w:val="36"/>
-          <w:sz w:val="28"/>
-          <w:szCs w:val="28"/>
-          <w:lang w:val="en-CA" w:eastAsia="fr-TN"/>
-        </w:rPr>
-        <w:t>i</w:t>
-      </w:r>
-      <w:r>
-        <w:rPr>
-          <w:rFonts w:ascii="Georgia" w:eastAsia="Times New Roman" w:hAnsi="Georgia" w:cs="Times New Roman"/>
-          <w:color w:val="FF0000"/>
-          <w:kern w:val="36"/>
-          <w:sz w:val="28"/>
-          <w:szCs w:val="28"/>
-          <w:lang w:val="en-CA" w:eastAsia="fr-TN"/>
-        </w:rPr>
-        <w:t>nit</w:t>
-      </w:r>
-      <w:proofErr w:type="spellEnd"/>
+          <w:lang w:val="fr-FR" w:eastAsia="fr-TN"/>
+        </w:rPr>
+        <w:t>Git init</w:t>
+      </w:r>
     </w:p>
     <w:p>
       <w:pPr>
@@ -538,19 +464,18 @@
           <w:shd w:val="clear" w:color="auto" w:fill="FFFFFF"/>
           <w:lang w:val="fr-FR"/>
         </w:rPr>
-        <w:t xml:space="preserve">Pour voir les fichiers non </w:t>
-      </w:r>
-      <w:proofErr w:type="spellStart"/>
-      <w:r>
+        <w:t>Pour voir les fichiers non tarcké.</w:t>
+      </w:r>
+    </w:p>
+    <w:p>
+      <w:pPr>
         <w:rPr>
           <w:rFonts w:ascii="Tahoma" w:hAnsi="Tahoma" w:cs="Tahoma"/>
           <w:color w:val="000000" w:themeColor="text1"/>
           <w:shd w:val="clear" w:color="auto" w:fill="FFFFFF"/>
           <w:lang w:val="fr-FR"/>
         </w:rPr>
-        <w:t>tarcké</w:t>
-      </w:r>
-      <w:proofErr w:type="spellEnd"/>
+      </w:pPr>
       <w:r>
         <w:rPr>
           <w:rFonts w:ascii="Tahoma" w:hAnsi="Tahoma" w:cs="Tahoma"/>
@@ -558,6 +483,15 @@
           <w:shd w:val="clear" w:color="auto" w:fill="FFFFFF"/>
           <w:lang w:val="fr-FR"/>
         </w:rPr>
+        <w:t>Pour voir l’état actuel des fichiers pour git</w:t>
+      </w:r>
+      <w:r>
+        <w:rPr>
+          <w:rFonts w:ascii="Tahoma" w:hAnsi="Tahoma" w:cs="Tahoma"/>
+          <w:color w:val="000000" w:themeColor="text1"/>
+          <w:shd w:val="clear" w:color="auto" w:fill="FFFFFF"/>
+          <w:lang w:val="fr-FR"/>
+        </w:rPr>
         <w:t>.</w:t>
       </w:r>
     </w:p>
@@ -570,94 +504,29 @@
           <w:lang w:val="fr-FR"/>
         </w:rPr>
       </w:pPr>
-      <w:r>
-        <w:rPr>
-          <w:rFonts w:ascii="Tahoma" w:hAnsi="Tahoma" w:cs="Tahoma"/>
-          <w:color w:val="000000" w:themeColor="text1"/>
-          <w:shd w:val="clear" w:color="auto" w:fill="FFFFFF"/>
-          <w:lang w:val="fr-FR"/>
-        </w:rPr>
-        <w:t>Pour voir l’état actuel des fichiers pour git</w:t>
-      </w:r>
-      <w:r>
-        <w:rPr>
-          <w:rFonts w:ascii="Tahoma" w:hAnsi="Tahoma" w:cs="Tahoma"/>
-          <w:color w:val="000000" w:themeColor="text1"/>
-          <w:shd w:val="clear" w:color="auto" w:fill="FFFFFF"/>
-          <w:lang w:val="fr-FR"/>
-        </w:rPr>
-        <w:t>.</w:t>
-      </w:r>
-    </w:p>
-    <w:p>
-      <w:pPr>
-        <w:rPr>
-          <w:rFonts w:ascii="Tahoma" w:hAnsi="Tahoma" w:cs="Tahoma"/>
-          <w:color w:val="000000" w:themeColor="text1"/>
-          <w:shd w:val="clear" w:color="auto" w:fill="FFFFFF"/>
-          <w:lang w:val="fr-FR"/>
-        </w:rPr>
-      </w:pPr>
-    </w:p>
-    <w:p>
-      <w:pPr>
-        <w:rPr>
-          <w:rFonts w:ascii="Tahoma" w:hAnsi="Tahoma" w:cs="Tahoma"/>
-          <w:color w:val="FF0000"/>
-          <w:sz w:val="28"/>
-          <w:szCs w:val="28"/>
-          <w:shd w:val="clear" w:color="auto" w:fill="FFFFFF"/>
-          <w:lang w:val="fr-FR"/>
-        </w:rPr>
-      </w:pPr>
-      <w:r>
-        <w:rPr>
-          <w:rFonts w:ascii="Tahoma" w:hAnsi="Tahoma" w:cs="Tahoma"/>
-          <w:color w:val="FF0000"/>
-          <w:sz w:val="28"/>
-          <w:szCs w:val="28"/>
-          <w:shd w:val="clear" w:color="auto" w:fill="FFFFFF"/>
-          <w:lang w:val="fr-FR"/>
-        </w:rPr>
-        <w:t xml:space="preserve">Git </w:t>
-      </w:r>
-      <w:proofErr w:type="spellStart"/>
-      <w:r>
-        <w:rPr>
-          <w:rFonts w:ascii="Tahoma" w:hAnsi="Tahoma" w:cs="Tahoma"/>
-          <w:color w:val="FF0000"/>
-          <w:sz w:val="28"/>
-          <w:szCs w:val="28"/>
-          <w:shd w:val="clear" w:color="auto" w:fill="FFFFFF"/>
-          <w:lang w:val="fr-FR"/>
-        </w:rPr>
-        <w:t>add</w:t>
-      </w:r>
-      <w:proofErr w:type="spellEnd"/>
-      <w:r>
-        <w:rPr>
-          <w:rFonts w:ascii="Tahoma" w:hAnsi="Tahoma" w:cs="Tahoma"/>
-          <w:color w:val="FF0000"/>
-          <w:sz w:val="28"/>
-          <w:szCs w:val="28"/>
-          <w:shd w:val="clear" w:color="auto" w:fill="FFFFFF"/>
-          <w:lang w:val="fr-FR"/>
-        </w:rPr>
-        <w:t xml:space="preserve"> </w:t>
-      </w:r>
-      <w:proofErr w:type="spellStart"/>
-      <w:r>
-        <w:rPr>
-          <w:rFonts w:ascii="Tahoma" w:hAnsi="Tahoma" w:cs="Tahoma"/>
-          <w:color w:val="FF0000"/>
-          <w:sz w:val="28"/>
-          <w:szCs w:val="28"/>
-          <w:shd w:val="clear" w:color="auto" w:fill="FFFFFF"/>
-          <w:lang w:val="fr-FR"/>
-        </w:rPr>
-        <w:t>nomdefichier</w:t>
-      </w:r>
-      <w:proofErr w:type="spellEnd"/>
+    </w:p>
+    <w:p>
+      <w:pPr>
+        <w:rPr>
+          <w:rFonts w:ascii="Tahoma" w:hAnsi="Tahoma" w:cs="Tahoma"/>
+          <w:color w:val="FF0000"/>
+          <w:sz w:val="28"/>
+          <w:szCs w:val="28"/>
+          <w:shd w:val="clear" w:color="auto" w:fill="FFFFFF"/>
+          <w:lang w:val="fr-FR"/>
+        </w:rPr>
+      </w:pPr>
+      <w:r>
+        <w:rPr>
+          <w:rFonts w:ascii="Tahoma" w:hAnsi="Tahoma" w:cs="Tahoma"/>
+          <w:color w:val="FF0000"/>
+          <w:sz w:val="28"/>
+          <w:szCs w:val="28"/>
+          <w:shd w:val="clear" w:color="auto" w:fill="FFFFFF"/>
+          <w:lang w:val="fr-FR"/>
+        </w:rPr>
+        <w:t>Git add nomdefichier</w:t>
+      </w:r>
     </w:p>
     <w:p>
       <w:pPr>
@@ -690,31 +559,7 @@
           <w:shd w:val="clear" w:color="auto" w:fill="FFFFFF"/>
           <w:lang w:val="fr-FR"/>
         </w:rPr>
-        <w:t xml:space="preserve">it </w:t>
-      </w:r>
-      <w:proofErr w:type="spellStart"/>
-      <w:r>
-        <w:rPr>
-          <w:rFonts w:ascii="Tahoma" w:hAnsi="Tahoma" w:cs="Tahoma"/>
-          <w:color w:val="FF0000"/>
-          <w:sz w:val="28"/>
-          <w:szCs w:val="28"/>
-          <w:shd w:val="clear" w:color="auto" w:fill="FFFFFF"/>
-          <w:lang w:val="fr-FR"/>
-        </w:rPr>
-        <w:t>add</w:t>
-      </w:r>
-      <w:proofErr w:type="spellEnd"/>
-      <w:r>
-        <w:rPr>
-          <w:rFonts w:ascii="Tahoma" w:hAnsi="Tahoma" w:cs="Tahoma"/>
-          <w:color w:val="FF0000"/>
-          <w:sz w:val="28"/>
-          <w:szCs w:val="28"/>
-          <w:shd w:val="clear" w:color="auto" w:fill="FFFFFF"/>
-          <w:lang w:val="fr-FR"/>
-        </w:rPr>
-        <w:t xml:space="preserve"> .</w:t>
+        <w:t>it add .</w:t>
       </w:r>
       <w:r>
         <w:rPr>
@@ -800,21 +645,8 @@
           <w:shd w:val="clear" w:color="auto" w:fill="FFFFFF"/>
           <w:lang w:val="fr-FR"/>
         </w:rPr>
-        <w:t xml:space="preserve">Git reset </w:t>
-      </w:r>
-      <w:proofErr w:type="spellStart"/>
-      <w:r>
-        <w:rPr>
-          <w:rFonts w:ascii="Tahoma" w:hAnsi="Tahoma" w:cs="Tahoma"/>
-          <w:color w:val="FF0000"/>
-          <w:sz w:val="32"/>
-          <w:szCs w:val="32"/>
-          <w:shd w:val="clear" w:color="auto" w:fill="FFFFFF"/>
-          <w:lang w:val="fr-FR"/>
-        </w:rPr>
-        <w:t>nomdefichier</w:t>
-      </w:r>
-      <w:proofErr w:type="spellEnd"/>
+        <w:t>Git reset nomdefichier</w:t>
+      </w:r>
     </w:p>
     <w:p>
       <w:pPr>
@@ -911,9 +743,8 @@
           <w:shd w:val="clear" w:color="auto" w:fill="FFFFFF"/>
           <w:lang w:val="fr-FR"/>
         </w:rPr>
-        <w:t>Git commit -m “</w:t>
-      </w:r>
-      <w:proofErr w:type="spellStart"/>
+        <w:t>Git commit -m “déscription“</w:t>
+      </w:r>
       <w:r>
         <w:rPr>
           <w:rFonts w:ascii="Tahoma" w:hAnsi="Tahoma" w:cs="Tahoma"/>
@@ -923,54 +754,7 @@
           <w:shd w:val="clear" w:color="auto" w:fill="FFFFFF"/>
           <w:lang w:val="fr-FR"/>
         </w:rPr>
-        <w:t>déscription</w:t>
-      </w:r>
-      <w:proofErr w:type="spellEnd"/>
-      <w:r>
-        <w:rPr>
-          <w:rFonts w:ascii="Tahoma" w:hAnsi="Tahoma" w:cs="Tahoma"/>
-          <w:color w:val="FF0000"/>
-          <w:sz w:val="32"/>
-          <w:szCs w:val="32"/>
-          <w:shd w:val="clear" w:color="auto" w:fill="FFFFFF"/>
-          <w:lang w:val="fr-FR"/>
-        </w:rPr>
-        <w:t>“</w:t>
-      </w:r>
-      <w:r>
-        <w:rPr>
-          <w:rFonts w:ascii="Tahoma" w:hAnsi="Tahoma" w:cs="Tahoma"/>
-          <w:color w:val="FF0000"/>
-          <w:sz w:val="32"/>
-          <w:szCs w:val="32"/>
-          <w:shd w:val="clear" w:color="auto" w:fill="FFFFFF"/>
-          <w:lang w:val="fr-FR"/>
-        </w:rPr>
-        <w:t xml:space="preserve"> -m “</w:t>
-      </w:r>
-      <w:proofErr w:type="spellStart"/>
-      <w:r>
-        <w:rPr>
-          <w:rFonts w:ascii="Tahoma" w:hAnsi="Tahoma" w:cs="Tahoma"/>
-          <w:color w:val="FF0000"/>
-          <w:sz w:val="32"/>
-          <w:szCs w:val="32"/>
-          <w:shd w:val="clear" w:color="auto" w:fill="FFFFFF"/>
-          <w:lang w:val="fr-FR"/>
-        </w:rPr>
-        <w:t>déscription</w:t>
-      </w:r>
-      <w:proofErr w:type="spellEnd"/>
-      <w:r>
-        <w:rPr>
-          <w:rFonts w:ascii="Tahoma" w:hAnsi="Tahoma" w:cs="Tahoma"/>
-          <w:color w:val="FF0000"/>
-          <w:sz w:val="32"/>
-          <w:szCs w:val="32"/>
-          <w:shd w:val="clear" w:color="auto" w:fill="FFFFFF"/>
-          <w:lang w:val="fr-FR"/>
-        </w:rPr>
-        <w:t>“</w:t>
+        <w:t xml:space="preserve"> -m “déscription“</w:t>
       </w:r>
     </w:p>
     <w:p>
@@ -1397,7 +1181,7 @@
           <w:color w:val="FF0000"/>
           <w:sz w:val="28"/>
           <w:szCs w:val="28"/>
-          <w:lang w:val="fr-TN" w:eastAsia="fr-TN"/>
+          <w:lang w:eastAsia="fr-TN"/>
         </w:rPr>
       </w:pPr>
       <w:r>
@@ -1406,75 +1190,9 @@
           <w:color w:val="FF0000"/>
           <w:sz w:val="28"/>
           <w:szCs w:val="28"/>
-          <w:lang w:val="fr-TN" w:eastAsia="fr-TN"/>
-        </w:rPr>
-        <w:t xml:space="preserve">git </w:t>
-      </w:r>
-      <w:proofErr w:type="spellStart"/>
-      <w:r>
-        <w:rPr>
-          <w:rFonts w:ascii="Consolas" w:eastAsia="Times New Roman" w:hAnsi="Consolas" w:cs="Courier New"/>
-          <w:color w:val="FF0000"/>
-          <w:sz w:val="28"/>
-          <w:szCs w:val="28"/>
-          <w:lang w:val="fr-TN" w:eastAsia="fr-TN"/>
-        </w:rPr>
-        <w:t>remote</w:t>
-      </w:r>
-      <w:proofErr w:type="spellEnd"/>
-      <w:r>
-        <w:rPr>
-          <w:rFonts w:ascii="Consolas" w:eastAsia="Times New Roman" w:hAnsi="Consolas" w:cs="Courier New"/>
-          <w:color w:val="FF0000"/>
-          <w:sz w:val="28"/>
-          <w:szCs w:val="28"/>
-          <w:lang w:val="fr-TN" w:eastAsia="fr-TN"/>
-        </w:rPr>
-        <w:t xml:space="preserve"> </w:t>
-      </w:r>
-      <w:proofErr w:type="spellStart"/>
-      <w:r>
-        <w:rPr>
-          <w:rFonts w:ascii="Consolas" w:eastAsia="Times New Roman" w:hAnsi="Consolas" w:cs="Courier New"/>
-          <w:color w:val="FF0000"/>
-          <w:sz w:val="28"/>
-          <w:szCs w:val="28"/>
-          <w:lang w:val="fr-TN" w:eastAsia="fr-TN"/>
-        </w:rPr>
-        <w:t>add</w:t>
-      </w:r>
-      <w:proofErr w:type="spellEnd"/>
-      <w:r>
-        <w:rPr>
-          <w:rFonts w:ascii="Consolas" w:eastAsia="Times New Roman" w:hAnsi="Consolas" w:cs="Courier New"/>
-          <w:color w:val="FF0000"/>
-          <w:sz w:val="28"/>
-          <w:szCs w:val="28"/>
-          <w:lang w:val="fr-TN" w:eastAsia="fr-TN"/>
-        </w:rPr>
-        <w:t xml:space="preserve"> </w:t>
-      </w:r>
-      <w:proofErr w:type="spellStart"/>
-      <w:r>
-        <w:rPr>
-          <w:rFonts w:ascii="Consolas" w:eastAsia="Times New Roman" w:hAnsi="Consolas" w:cs="Courier New"/>
-          <w:color w:val="FF0000"/>
-          <w:sz w:val="28"/>
-          <w:szCs w:val="28"/>
-          <w:lang w:val="fr-TN" w:eastAsia="fr-TN"/>
-        </w:rPr>
-        <w:t>origin</w:t>
-      </w:r>
-      <w:proofErr w:type="spellEnd"/>
-      <w:r>
-        <w:rPr>
-          <w:rFonts w:ascii="Consolas" w:eastAsia="Times New Roman" w:hAnsi="Consolas" w:cs="Courier New"/>
-          <w:color w:val="FF0000"/>
-          <w:sz w:val="28"/>
-          <w:szCs w:val="28"/>
-          <w:lang w:val="fr-TN" w:eastAsia="fr-TN"/>
-        </w:rPr>
-        <w:t xml:space="preserve"> </w:t>
+          <w:lang w:eastAsia="fr-TN"/>
+        </w:rPr>
+        <w:t xml:space="preserve">git remote add origin </w:t>
       </w:r>
       <w:hyperlink r:id="rId14" w:history="1">
         <w:r>
@@ -1483,7 +1201,7 @@
             <w:rFonts w:ascii="Consolas" w:eastAsia="Times New Roman" w:hAnsi="Consolas" w:cs="Courier New"/>
             <w:sz w:val="28"/>
             <w:szCs w:val="28"/>
-            <w:lang w:val="fr-TN" w:eastAsia="fr-TN"/>
+            <w:lang w:eastAsia="fr-TN"/>
           </w:rPr>
           <w:t>https://github.com/SirineSabbeh/Base-Git.git</w:t>
         </w:r>
@@ -1520,7 +1238,7 @@
           <w:color w:val="FF0000"/>
           <w:sz w:val="28"/>
           <w:szCs w:val="28"/>
-          <w:lang w:val="fr-TN" w:eastAsia="fr-TN"/>
+          <w:lang w:eastAsia="fr-TN"/>
         </w:rPr>
       </w:pPr>
       <w:r>
@@ -1531,29 +1249,7 @@
           <w:szCs w:val="28"/>
           <w:lang w:val="fr-FR" w:eastAsia="fr-TN"/>
         </w:rPr>
-        <w:t xml:space="preserve">git </w:t>
-      </w:r>
-      <w:proofErr w:type="spellStart"/>
-      <w:r>
-        <w:rPr>
-          <w:rFonts w:ascii="Consolas" w:eastAsia="Times New Roman" w:hAnsi="Consolas" w:cs="Courier New"/>
-          <w:color w:val="FF0000"/>
-          <w:sz w:val="28"/>
-          <w:szCs w:val="28"/>
-          <w:lang w:val="fr-FR" w:eastAsia="fr-TN"/>
-        </w:rPr>
-        <w:t>remote</w:t>
-      </w:r>
-      <w:proofErr w:type="spellEnd"/>
-      <w:r>
-        <w:rPr>
-          <w:rFonts w:ascii="Consolas" w:eastAsia="Times New Roman" w:hAnsi="Consolas" w:cs="Courier New"/>
-          <w:color w:val="FF0000"/>
-          <w:sz w:val="28"/>
-          <w:szCs w:val="28"/>
-          <w:lang w:val="fr-FR" w:eastAsia="fr-TN"/>
-        </w:rPr>
-        <w:t xml:space="preserve"> </w:t>
+        <w:t xml:space="preserve">git remote </w:t>
       </w:r>
       <w:r>
         <w:rPr>
@@ -1607,7 +1303,7 @@
           <w:color w:val="FF0000"/>
           <w:sz w:val="28"/>
           <w:szCs w:val="28"/>
-          <w:lang w:val="fr-TN" w:eastAsia="fr-TN"/>
+          <w:lang w:eastAsia="fr-TN"/>
         </w:rPr>
       </w:pPr>
       <w:r>
@@ -1616,31 +1312,9 @@
           <w:color w:val="FF0000"/>
           <w:sz w:val="28"/>
           <w:szCs w:val="28"/>
-          <w:lang w:val="fr-TN" w:eastAsia="fr-TN"/>
-        </w:rPr>
-        <w:t xml:space="preserve">git </w:t>
-      </w:r>
-      <w:proofErr w:type="spellStart"/>
-      <w:r>
-        <w:rPr>
-          <w:rFonts w:ascii="Consolas" w:eastAsia="Times New Roman" w:hAnsi="Consolas" w:cs="Courier New"/>
-          <w:color w:val="FF0000"/>
-          <w:sz w:val="28"/>
-          <w:szCs w:val="28"/>
-          <w:lang w:val="fr-TN" w:eastAsia="fr-TN"/>
-        </w:rPr>
-        <w:t>branch</w:t>
-      </w:r>
-      <w:proofErr w:type="spellEnd"/>
-      <w:r>
-        <w:rPr>
-          <w:rFonts w:ascii="Consolas" w:eastAsia="Times New Roman" w:hAnsi="Consolas" w:cs="Courier New"/>
-          <w:color w:val="FF0000"/>
-          <w:sz w:val="28"/>
-          <w:szCs w:val="28"/>
-          <w:lang w:val="fr-TN" w:eastAsia="fr-TN"/>
-        </w:rPr>
-        <w:t xml:space="preserve"> -M main</w:t>
+          <w:lang w:eastAsia="fr-TN"/>
+        </w:rPr>
+        <w:t>git branch -M main</w:t>
       </w:r>
     </w:p>
     <w:p>
@@ -1674,7 +1348,7 @@
           <w:color w:val="FF0000"/>
           <w:sz w:val="28"/>
           <w:szCs w:val="28"/>
-          <w:lang w:val="fr-TN" w:eastAsia="fr-TN"/>
+          <w:lang w:eastAsia="fr-TN"/>
         </w:rPr>
       </w:pPr>
       <w:r>
@@ -1683,44 +1357,10 @@
           <w:color w:val="FF0000"/>
           <w:sz w:val="28"/>
           <w:szCs w:val="28"/>
-          <w:lang w:val="fr-TN" w:eastAsia="fr-TN"/>
-        </w:rPr>
-        <w:t xml:space="preserve">git </w:t>
-      </w:r>
-      <w:proofErr w:type="spellStart"/>
-      <w:r>
-        <w:rPr>
-          <w:rFonts w:ascii="Consolas" w:eastAsia="Times New Roman" w:hAnsi="Consolas" w:cs="Courier New"/>
-          <w:color w:val="FF0000"/>
-          <w:sz w:val="28"/>
-          <w:szCs w:val="28"/>
-          <w:lang w:val="fr-TN" w:eastAsia="fr-TN"/>
-        </w:rPr>
-        <w:t>branch</w:t>
-      </w:r>
-      <w:proofErr w:type="spellEnd"/>
-      <w:r>
-        <w:rPr>
-          <w:rFonts w:ascii="Consolas" w:eastAsia="Times New Roman" w:hAnsi="Consolas" w:cs="Courier New"/>
-          <w:color w:val="FF0000"/>
-          <w:sz w:val="28"/>
-          <w:szCs w:val="28"/>
-          <w:lang w:val="fr-TN" w:eastAsia="fr-TN"/>
-        </w:rPr>
-        <w:t xml:space="preserve"> -M </w:t>
-      </w:r>
-      <w:proofErr w:type="spellStart"/>
-      <w:r>
-        <w:rPr>
-          <w:rFonts w:ascii="Consolas" w:eastAsia="Times New Roman" w:hAnsi="Consolas" w:cs="Courier New"/>
-          <w:color w:val="FF0000"/>
-          <w:sz w:val="28"/>
-          <w:szCs w:val="28"/>
-          <w:lang w:val="fr-TN" w:eastAsia="fr-TN"/>
-        </w:rPr>
-        <w:t>m</w:t>
-      </w:r>
-      <w:proofErr w:type="spellEnd"/>
+          <w:lang w:eastAsia="fr-TN"/>
+        </w:rPr>
+        <w:t>git branch -M m</w:t>
+      </w:r>
       <w:r>
         <w:rPr>
           <w:rFonts w:ascii="Consolas" w:eastAsia="Times New Roman" w:hAnsi="Consolas" w:cs="Courier New"/>
@@ -1763,7 +1403,7 @@
           <w:color w:val="FF0000"/>
           <w:sz w:val="28"/>
           <w:szCs w:val="28"/>
-          <w:lang w:val="fr-TN" w:eastAsia="fr-TN"/>
+          <w:lang w:eastAsia="fr-TN"/>
         </w:rPr>
       </w:pPr>
       <w:r>
@@ -1772,31 +1412,39 @@
           <w:color w:val="FF0000"/>
           <w:sz w:val="28"/>
           <w:szCs w:val="28"/>
-          <w:lang w:val="fr-TN" w:eastAsia="fr-TN"/>
-        </w:rPr>
-        <w:t xml:space="preserve">git push -u </w:t>
-      </w:r>
-      <w:proofErr w:type="spellStart"/>
+          <w:lang w:eastAsia="fr-TN"/>
+        </w:rPr>
+        <w:t>git push -u origin main</w:t>
+      </w:r>
       <w:r>
         <w:rPr>
           <w:rFonts w:ascii="Consolas" w:eastAsia="Times New Roman" w:hAnsi="Consolas" w:cs="Courier New"/>
           <w:color w:val="FF0000"/>
           <w:sz w:val="28"/>
           <w:szCs w:val="28"/>
-          <w:lang w:val="fr-TN" w:eastAsia="fr-TN"/>
-        </w:rPr>
-        <w:t>origin</w:t>
-      </w:r>
-      <w:proofErr w:type="spellEnd"/>
+          <w:lang w:val="fr-FR" w:eastAsia="fr-TN"/>
+        </w:rPr>
+        <w:t>/</w:t>
+      </w:r>
       <w:r>
         <w:rPr>
           <w:rFonts w:ascii="Consolas" w:eastAsia="Times New Roman" w:hAnsi="Consolas" w:cs="Courier New"/>
           <w:color w:val="FF0000"/>
           <w:sz w:val="28"/>
           <w:szCs w:val="28"/>
-          <w:lang w:val="fr-TN" w:eastAsia="fr-TN"/>
-        </w:rPr>
-        <w:t xml:space="preserve"> main</w:t>
+          <w:lang w:val="en-CA" w:eastAsia="fr-TN"/>
+        </w:rPr>
+        <w:t>(</w:t>
+      </w:r>
+      <w:r>
+        <w:rPr>
+          <w:rFonts w:ascii="Consolas" w:eastAsia="Times New Roman" w:hAnsi="Consolas" w:cs="Courier New"/>
+          <w:color w:val="FF0000"/>
+          <w:sz w:val="28"/>
+          <w:szCs w:val="28"/>
+          <w:lang w:val="en-CA" w:eastAsia="fr-TN"/>
+        </w:rPr>
+        <w:t>master)</w:t>
       </w:r>
     </w:p>
     <w:p>
@@ -1830,7 +1478,7 @@
           <w:color w:val="FF0000"/>
           <w:sz w:val="28"/>
           <w:szCs w:val="28"/>
-          <w:lang w:val="fr-TN" w:eastAsia="fr-TN"/>
+          <w:lang w:eastAsia="fr-TN"/>
         </w:rPr>
       </w:pPr>
       <w:r>
@@ -1839,53 +1487,9 @@
           <w:color w:val="FF0000"/>
           <w:sz w:val="28"/>
           <w:szCs w:val="28"/>
-          <w:lang w:val="fr-TN" w:eastAsia="fr-TN"/>
-        </w:rPr>
-        <w:t xml:space="preserve">git </w:t>
-      </w:r>
-      <w:proofErr w:type="spellStart"/>
-      <w:r>
-        <w:rPr>
-          <w:rFonts w:ascii="Consolas" w:eastAsia="Times New Roman" w:hAnsi="Consolas" w:cs="Courier New"/>
-          <w:color w:val="FF0000"/>
-          <w:sz w:val="28"/>
-          <w:szCs w:val="28"/>
-          <w:lang w:val="fr-TN" w:eastAsia="fr-TN"/>
-        </w:rPr>
-        <w:t>remote</w:t>
-      </w:r>
-      <w:proofErr w:type="spellEnd"/>
-      <w:r>
-        <w:rPr>
-          <w:rFonts w:ascii="Consolas" w:eastAsia="Times New Roman" w:hAnsi="Consolas" w:cs="Courier New"/>
-          <w:color w:val="FF0000"/>
-          <w:sz w:val="28"/>
-          <w:szCs w:val="28"/>
-          <w:lang w:val="fr-TN" w:eastAsia="fr-TN"/>
-        </w:rPr>
-        <w:t xml:space="preserve"> set-url </w:t>
-      </w:r>
-      <w:proofErr w:type="spellStart"/>
-      <w:r>
-        <w:rPr>
-          <w:rFonts w:ascii="Consolas" w:eastAsia="Times New Roman" w:hAnsi="Consolas" w:cs="Courier New"/>
-          <w:color w:val="FF0000"/>
-          <w:sz w:val="28"/>
-          <w:szCs w:val="28"/>
-          <w:lang w:val="fr-TN" w:eastAsia="fr-TN"/>
-        </w:rPr>
-        <w:t>origin</w:t>
-      </w:r>
-      <w:proofErr w:type="spellEnd"/>
-      <w:r>
-        <w:rPr>
-          <w:rFonts w:ascii="Consolas" w:eastAsia="Times New Roman" w:hAnsi="Consolas" w:cs="Courier New"/>
-          <w:color w:val="FF0000"/>
-          <w:sz w:val="28"/>
-          <w:szCs w:val="28"/>
-          <w:lang w:val="fr-TN" w:eastAsia="fr-TN"/>
-        </w:rPr>
-        <w:t xml:space="preserve"> https://github.com/SirineSabbeh/testgit.git</w:t>
+          <w:lang w:eastAsia="fr-TN"/>
+        </w:rPr>
+        <w:t>git remote set-url origin https://github.com/SirineSabbeh/testgit.git</w:t>
       </w:r>
     </w:p>
     <w:p>
@@ -1896,7 +1500,6 @@
           <w:color w:val="FF0000"/>
           <w:sz w:val="28"/>
           <w:szCs w:val="28"/>
-          <w:lang w:val="fr-TN"/>
         </w:rPr>
       </w:pPr>
     </w:p>
@@ -2564,7 +2167,7 @@
       <w:rFonts w:ascii="Courier New" w:eastAsia="Times New Roman" w:hAnsi="Courier New" w:cs="Courier New"/>
       <w:sz w:val="20"/>
       <w:szCs w:val="20"/>
-      <w:lang w:val="fr-TN" w:eastAsia="fr-TN"/>
+      <w:lang w:eastAsia="fr-TN"/>
     </w:rPr>
   </w:style>
   <w:style w:type="character" w:customStyle="1" w:styleId="PrformatHTMLCar">

</xml_diff>

<commit_message>
Votre nouveau message de commit
</commit_message>
<xml_diff>
--- a/openclassroom formation git/documentation git.docx
+++ b/openclassroom formation git/documentation git.docx
@@ -4288,6 +4288,615 @@
           <w:color w:val="FF0000"/>
           <w:sz w:val="32"/>
           <w:szCs w:val="32"/>
+        </w:rPr>
+      </w:pPr>
+      <w:r>
+        <w:rPr>
+          <w:noProof/>
+        </w:rPr>
+        <w:lastRenderedPageBreak/>
+        <w:drawing>
+          <wp:inline distT="0" distB="0" distL="0" distR="0" wp14:anchorId="316CB987" wp14:editId="15A65D49">
+            <wp:extent cx="5760720" cy="2181225"/>
+            <wp:effectExtent l="0" t="0" r="0" b="9525"/>
+            <wp:docPr id="23" name="Image 23"/>
+            <wp:cNvGraphicFramePr>
+              <a:graphicFrameLocks xmlns:a="http://schemas.openxmlformats.org/drawingml/2006/main" noChangeAspect="1"/>
+            </wp:cNvGraphicFramePr>
+            <a:graphic xmlns:a="http://schemas.openxmlformats.org/drawingml/2006/main">
+              <a:graphicData uri="http://schemas.openxmlformats.org/drawingml/2006/picture">
+                <pic:pic xmlns:pic="http://schemas.openxmlformats.org/drawingml/2006/picture">
+                  <pic:nvPicPr>
+                    <pic:cNvPr id="1" name=""/>
+                    <pic:cNvPicPr/>
+                  </pic:nvPicPr>
+                  <pic:blipFill>
+                    <a:blip r:embed="rId31"/>
+                    <a:stretch>
+                      <a:fillRect/>
+                    </a:stretch>
+                  </pic:blipFill>
+                  <pic:spPr>
+                    <a:xfrm>
+                      <a:off x="0" y="0"/>
+                      <a:ext cx="5760720" cy="2181225"/>
+                    </a:xfrm>
+                    <a:prstGeom prst="rect">
+                      <a:avLst/>
+                    </a:prstGeom>
+                  </pic:spPr>
+                </pic:pic>
+              </a:graphicData>
+            </a:graphic>
+          </wp:inline>
+        </w:drawing>
+      </w:r>
+    </w:p>
+    <w:p>
+      <w:pPr>
+        <w:rPr>
+          <w:b/>
+          <w:bCs/>
+          <w:color w:val="FF0000"/>
+          <w:sz w:val="32"/>
+          <w:szCs w:val="32"/>
+          <w:lang w:val="en-CA"/>
+        </w:rPr>
+      </w:pPr>
+      <w:r>
+        <w:rPr>
+          <w:b/>
+          <w:bCs/>
+          <w:color w:val="FF0000"/>
+          <w:sz w:val="32"/>
+          <w:szCs w:val="32"/>
+          <w:lang w:val="en-CA"/>
+        </w:rPr>
+        <w:t>$g</w:t>
+      </w:r>
+      <w:r>
+        <w:rPr>
+          <w:b/>
+          <w:bCs/>
+          <w:color w:val="FF0000"/>
+          <w:sz w:val="32"/>
+          <w:szCs w:val="32"/>
+          <w:lang w:val="en-CA"/>
+        </w:rPr>
+        <w:t>it branch</w:t>
+      </w:r>
+    </w:p>
+    <w:p>
+      <w:pPr>
+        <w:rPr>
+          <w:b/>
+          <w:bCs/>
+          <w:color w:val="FF0000"/>
+          <w:sz w:val="32"/>
+          <w:szCs w:val="32"/>
+          <w:lang w:val="en-CA"/>
+        </w:rPr>
+      </w:pPr>
+      <w:r>
+        <w:rPr>
+          <w:b/>
+          <w:bCs/>
+          <w:color w:val="FF0000"/>
+          <w:sz w:val="32"/>
+          <w:szCs w:val="32"/>
+          <w:lang w:val="en-CA"/>
+        </w:rPr>
+        <w:t>$git branch -d dev</w:t>
+      </w:r>
+    </w:p>
+    <w:p>
+      <w:pPr>
+        <w:rPr>
+          <w:b/>
+          <w:bCs/>
+          <w:color w:val="FF0000"/>
+          <w:sz w:val="32"/>
+          <w:szCs w:val="32"/>
+          <w:lang w:val="en-CA"/>
+        </w:rPr>
+      </w:pPr>
+      <w:r>
+        <w:rPr>
+          <w:b/>
+          <w:bCs/>
+          <w:color w:val="FF0000"/>
+          <w:sz w:val="32"/>
+          <w:szCs w:val="32"/>
+          <w:lang w:val="en-CA"/>
+        </w:rPr>
+        <w:t>$git branch</w:t>
+      </w:r>
+    </w:p>
+    <w:p>
+      <w:pPr>
+        <w:rPr>
+          <w:b/>
+          <w:bCs/>
+          <w:color w:val="FF0000"/>
+          <w:sz w:val="32"/>
+          <w:szCs w:val="32"/>
+          <w:lang w:val="en-CA"/>
+        </w:rPr>
+      </w:pPr>
+      <w:r>
+        <w:rPr>
+          <w:b/>
+          <w:bCs/>
+          <w:color w:val="FF0000"/>
+          <w:sz w:val="32"/>
+          <w:szCs w:val="32"/>
+          <w:lang w:val="en-CA"/>
+        </w:rPr>
+        <w:t>$git branch -a</w:t>
+      </w:r>
+    </w:p>
+    <w:p>
+      <w:pPr>
+        <w:rPr>
+          <w:b/>
+          <w:bCs/>
+          <w:color w:val="FF0000"/>
+          <w:sz w:val="32"/>
+          <w:szCs w:val="32"/>
+        </w:rPr>
+      </w:pPr>
+      <w:r>
+        <w:rPr>
+          <w:b/>
+          <w:bCs/>
+          <w:color w:val="FF0000"/>
+          <w:sz w:val="32"/>
+          <w:szCs w:val="32"/>
+        </w:rPr>
+        <w:t xml:space="preserve">$ git push </w:t>
+      </w:r>
+      <w:proofErr w:type="spellStart"/>
+      <w:r>
+        <w:rPr>
+          <w:b/>
+          <w:bCs/>
+          <w:color w:val="FF0000"/>
+          <w:sz w:val="32"/>
+          <w:szCs w:val="32"/>
+        </w:rPr>
+        <w:t>origin</w:t>
+      </w:r>
+      <w:proofErr w:type="spellEnd"/>
+      <w:r>
+        <w:rPr>
+          <w:b/>
+          <w:bCs/>
+          <w:color w:val="FF0000"/>
+          <w:sz w:val="32"/>
+          <w:szCs w:val="32"/>
+        </w:rPr>
+        <w:t xml:space="preserve"> --</w:t>
+      </w:r>
+      <w:proofErr w:type="spellStart"/>
+      <w:r>
+        <w:rPr>
+          <w:b/>
+          <w:bCs/>
+          <w:color w:val="FF0000"/>
+          <w:sz w:val="32"/>
+          <w:szCs w:val="32"/>
+        </w:rPr>
+        <w:t>delete</w:t>
+      </w:r>
+      <w:proofErr w:type="spellEnd"/>
+      <w:r>
+        <w:rPr>
+          <w:b/>
+          <w:bCs/>
+          <w:color w:val="FF0000"/>
+          <w:sz w:val="32"/>
+          <w:szCs w:val="32"/>
+        </w:rPr>
+        <w:t xml:space="preserve"> dev</w:t>
+      </w:r>
+    </w:p>
+    <w:p>
+      <w:pPr>
+        <w:rPr>
+          <w:b/>
+          <w:bCs/>
+          <w:color w:val="FF0000"/>
+          <w:sz w:val="32"/>
+          <w:szCs w:val="32"/>
+          <w:lang w:val="fr-FR"/>
+        </w:rPr>
+      </w:pPr>
+      <w:r>
+        <w:rPr>
+          <w:b/>
+          <w:bCs/>
+          <w:color w:val="FF0000"/>
+          <w:sz w:val="32"/>
+          <w:szCs w:val="32"/>
+          <w:lang w:val="fr-FR"/>
+        </w:rPr>
+        <w:t xml:space="preserve">$git </w:t>
+      </w:r>
+      <w:proofErr w:type="spellStart"/>
+      <w:r>
+        <w:rPr>
+          <w:b/>
+          <w:bCs/>
+          <w:color w:val="FF0000"/>
+          <w:sz w:val="32"/>
+          <w:szCs w:val="32"/>
+          <w:lang w:val="fr-FR"/>
+        </w:rPr>
+        <w:t>branch</w:t>
+      </w:r>
+      <w:proofErr w:type="spellEnd"/>
+      <w:r>
+        <w:rPr>
+          <w:b/>
+          <w:bCs/>
+          <w:color w:val="FF0000"/>
+          <w:sz w:val="32"/>
+          <w:szCs w:val="32"/>
+          <w:lang w:val="fr-FR"/>
+        </w:rPr>
+        <w:t xml:space="preserve"> -a</w:t>
+      </w:r>
+    </w:p>
+    <w:p>
+      <w:pPr>
+        <w:pStyle w:val="Titre1"/>
+        <w:shd w:val="clear" w:color="auto" w:fill="F9F9F9"/>
+        <w:spacing w:before="0" w:beforeAutospacing="0" w:after="0" w:afterAutospacing="0"/>
+        <w:rPr>
+          <w:rFonts w:ascii="Roboto" w:hAnsi="Roboto"/>
+          <w:b w:val="0"/>
+          <w:bCs w:val="0"/>
+        </w:rPr>
+      </w:pPr>
+      <w:r>
+        <w:rPr>
+          <w:rFonts w:ascii="Roboto" w:hAnsi="Roboto"/>
+          <w:b w:val="0"/>
+          <w:bCs w:val="0"/>
+        </w:rPr>
+        <w:t xml:space="preserve">Se connecter à </w:t>
+      </w:r>
+      <w:proofErr w:type="spellStart"/>
+      <w:r>
+        <w:rPr>
+          <w:rFonts w:ascii="Roboto" w:hAnsi="Roboto"/>
+          <w:b w:val="0"/>
+          <w:bCs w:val="0"/>
+        </w:rPr>
+        <w:t>Github</w:t>
+      </w:r>
+      <w:proofErr w:type="spellEnd"/>
+      <w:r>
+        <w:rPr>
+          <w:rFonts w:ascii="Roboto" w:hAnsi="Roboto"/>
+          <w:b w:val="0"/>
+          <w:bCs w:val="0"/>
+        </w:rPr>
+        <w:t xml:space="preserve"> par le biais d'une clé SSH-plus besoin du </w:t>
+      </w:r>
+      <w:proofErr w:type="spellStart"/>
+      <w:r>
+        <w:rPr>
+          <w:rFonts w:ascii="Roboto" w:hAnsi="Roboto"/>
+          <w:b w:val="0"/>
+          <w:bCs w:val="0"/>
+        </w:rPr>
+        <w:t>windows</w:t>
+      </w:r>
+      <w:proofErr w:type="spellEnd"/>
+      <w:r>
+        <w:rPr>
+          <w:rFonts w:ascii="Roboto" w:hAnsi="Roboto"/>
+          <w:b w:val="0"/>
+          <w:bCs w:val="0"/>
+        </w:rPr>
+        <w:t xml:space="preserve"> </w:t>
+      </w:r>
+      <w:proofErr w:type="spellStart"/>
+      <w:r>
+        <w:rPr>
+          <w:rFonts w:ascii="Roboto" w:hAnsi="Roboto"/>
+          <w:b w:val="0"/>
+          <w:bCs w:val="0"/>
+        </w:rPr>
+        <w:t>credential</w:t>
+      </w:r>
+      <w:proofErr w:type="spellEnd"/>
+      <w:r>
+        <w:rPr>
+          <w:rFonts w:ascii="Roboto" w:hAnsi="Roboto"/>
+          <w:b w:val="0"/>
+          <w:bCs w:val="0"/>
+        </w:rPr>
+        <w:t xml:space="preserve"> manager</w:t>
+      </w:r>
+    </w:p>
+    <w:p>
+      <w:pPr>
+        <w:rPr>
+          <w:b/>
+          <w:bCs/>
+          <w:color w:val="FF0000"/>
+          <w:sz w:val="32"/>
+          <w:szCs w:val="32"/>
+        </w:rPr>
+      </w:pPr>
+      <w:r>
+        <w:rPr>
+          <w:noProof/>
+        </w:rPr>
+        <w:drawing>
+          <wp:inline distT="0" distB="0" distL="0" distR="0" wp14:anchorId="578CC716" wp14:editId="5C4C6330">
+            <wp:extent cx="5760720" cy="2025015"/>
+            <wp:effectExtent l="0" t="0" r="0" b="0"/>
+            <wp:docPr id="24" name="Image 24"/>
+            <wp:cNvGraphicFramePr>
+              <a:graphicFrameLocks xmlns:a="http://schemas.openxmlformats.org/drawingml/2006/main" noChangeAspect="1"/>
+            </wp:cNvGraphicFramePr>
+            <a:graphic xmlns:a="http://schemas.openxmlformats.org/drawingml/2006/main">
+              <a:graphicData uri="http://schemas.openxmlformats.org/drawingml/2006/picture">
+                <pic:pic xmlns:pic="http://schemas.openxmlformats.org/drawingml/2006/picture">
+                  <pic:nvPicPr>
+                    <pic:cNvPr id="1" name=""/>
+                    <pic:cNvPicPr/>
+                  </pic:nvPicPr>
+                  <pic:blipFill>
+                    <a:blip r:embed="rId32"/>
+                    <a:stretch>
+                      <a:fillRect/>
+                    </a:stretch>
+                  </pic:blipFill>
+                  <pic:spPr>
+                    <a:xfrm>
+                      <a:off x="0" y="0"/>
+                      <a:ext cx="5760720" cy="2025015"/>
+                    </a:xfrm>
+                    <a:prstGeom prst="rect">
+                      <a:avLst/>
+                    </a:prstGeom>
+                  </pic:spPr>
+                </pic:pic>
+              </a:graphicData>
+            </a:graphic>
+          </wp:inline>
+        </w:drawing>
+      </w:r>
+    </w:p>
+    <w:p>
+      <w:pPr>
+        <w:pStyle w:val="Titre1"/>
+        <w:shd w:val="clear" w:color="auto" w:fill="F9F9F9"/>
+        <w:spacing w:before="0" w:beforeAutospacing="0" w:after="0" w:afterAutospacing="0"/>
+        <w:rPr>
+          <w:rFonts w:ascii="Roboto" w:hAnsi="Roboto"/>
+          <w:b w:val="0"/>
+          <w:bCs w:val="0"/>
+          <w:lang w:val="fr-FR"/>
+        </w:rPr>
+      </w:pPr>
+      <w:r>
+        <w:rPr>
+          <w:rFonts w:ascii="Roboto" w:hAnsi="Roboto"/>
+          <w:b w:val="0"/>
+          <w:bCs w:val="0"/>
+          <w:lang w:val="fr-FR"/>
+        </w:rPr>
+        <w:t>J’ai oublié un fichier dans dernier commit</w:t>
+      </w:r>
+    </w:p>
+    <w:p>
+      <w:pPr>
+        <w:shd w:val="clear" w:color="auto" w:fill="FFFFFF"/>
+        <w:tabs>
+          <w:tab w:val="left" w:pos="916"/>
+          <w:tab w:val="left" w:pos="1832"/>
+          <w:tab w:val="left" w:pos="2748"/>
+          <w:tab w:val="left" w:pos="3664"/>
+          <w:tab w:val="left" w:pos="4580"/>
+          <w:tab w:val="left" w:pos="5496"/>
+          <w:tab w:val="left" w:pos="6412"/>
+          <w:tab w:val="left" w:pos="7328"/>
+          <w:tab w:val="left" w:pos="8244"/>
+          <w:tab w:val="left" w:pos="9160"/>
+          <w:tab w:val="left" w:pos="10076"/>
+          <w:tab w:val="left" w:pos="10992"/>
+          <w:tab w:val="left" w:pos="11908"/>
+          <w:tab w:val="left" w:pos="12824"/>
+          <w:tab w:val="left" w:pos="13740"/>
+          <w:tab w:val="left" w:pos="14656"/>
+        </w:tabs>
+        <w:spacing w:after="0" w:line="240" w:lineRule="auto"/>
+        <w:rPr>
+          <w:rFonts w:ascii="Courier New" w:eastAsia="Times New Roman" w:hAnsi="Courier New" w:cs="Courier New"/>
+          <w:sz w:val="24"/>
+          <w:szCs w:val="24"/>
+          <w:lang w:val="fr-TN" w:eastAsia="fr-TN"/>
+        </w:rPr>
+      </w:pPr>
+      <w:proofErr w:type="gramStart"/>
+      <w:r>
+        <w:rPr>
+          <w:rFonts w:ascii="Courier New" w:eastAsia="Times New Roman" w:hAnsi="Courier New" w:cs="Courier New"/>
+          <w:color w:val="FFFFFF"/>
+          <w:sz w:val="24"/>
+          <w:szCs w:val="24"/>
+          <w:shd w:val="clear" w:color="auto" w:fill="000000"/>
+          <w:lang w:val="fr-TN" w:eastAsia="fr-TN"/>
+        </w:rPr>
+        <w:t>git</w:t>
+      </w:r>
+      <w:proofErr w:type="gramEnd"/>
+      <w:r>
+        <w:rPr>
+          <w:rFonts w:ascii="Courier New" w:eastAsia="Times New Roman" w:hAnsi="Courier New" w:cs="Courier New"/>
+          <w:color w:val="FFFFFF"/>
+          <w:sz w:val="24"/>
+          <w:szCs w:val="24"/>
+          <w:shd w:val="clear" w:color="auto" w:fill="000000"/>
+          <w:lang w:val="fr-TN" w:eastAsia="fr-TN"/>
+        </w:rPr>
+        <w:t xml:space="preserve"> commit --</w:t>
+      </w:r>
+      <w:proofErr w:type="spellStart"/>
+      <w:r>
+        <w:rPr>
+          <w:rFonts w:ascii="Courier New" w:eastAsia="Times New Roman" w:hAnsi="Courier New" w:cs="Courier New"/>
+          <w:color w:val="FFFFFF"/>
+          <w:sz w:val="24"/>
+          <w:szCs w:val="24"/>
+          <w:shd w:val="clear" w:color="auto" w:fill="000000"/>
+          <w:lang w:val="fr-TN" w:eastAsia="fr-TN"/>
+        </w:rPr>
+        <w:t>amend</w:t>
+      </w:r>
+      <w:proofErr w:type="spellEnd"/>
+      <w:r>
+        <w:rPr>
+          <w:rFonts w:ascii="Courier New" w:eastAsia="Times New Roman" w:hAnsi="Courier New" w:cs="Courier New"/>
+          <w:color w:val="FFFFFF"/>
+          <w:sz w:val="24"/>
+          <w:szCs w:val="24"/>
+          <w:shd w:val="clear" w:color="auto" w:fill="000000"/>
+          <w:lang w:val="fr-TN" w:eastAsia="fr-TN"/>
+        </w:rPr>
+        <w:t xml:space="preserve"> -m "Votre nouveau message de commit"</w:t>
+      </w:r>
+    </w:p>
+    <w:p>
+      <w:pPr>
+        <w:shd w:val="clear" w:color="auto" w:fill="FFFFFF"/>
+        <w:tabs>
+          <w:tab w:val="left" w:pos="916"/>
+          <w:tab w:val="left" w:pos="1832"/>
+          <w:tab w:val="left" w:pos="2748"/>
+          <w:tab w:val="left" w:pos="3664"/>
+          <w:tab w:val="left" w:pos="4580"/>
+          <w:tab w:val="left" w:pos="5496"/>
+          <w:tab w:val="left" w:pos="6412"/>
+          <w:tab w:val="left" w:pos="7328"/>
+          <w:tab w:val="left" w:pos="8244"/>
+          <w:tab w:val="left" w:pos="9160"/>
+          <w:tab w:val="left" w:pos="10076"/>
+          <w:tab w:val="left" w:pos="10992"/>
+          <w:tab w:val="left" w:pos="11908"/>
+          <w:tab w:val="left" w:pos="12824"/>
+          <w:tab w:val="left" w:pos="13740"/>
+          <w:tab w:val="left" w:pos="14656"/>
+        </w:tabs>
+        <w:spacing w:after="0" w:line="240" w:lineRule="auto"/>
+        <w:rPr>
+          <w:rFonts w:ascii="Courier New" w:eastAsia="Times New Roman" w:hAnsi="Courier New" w:cs="Courier New"/>
+          <w:sz w:val="24"/>
+          <w:szCs w:val="24"/>
+          <w:lang w:val="fr-TN" w:eastAsia="fr-TN"/>
+        </w:rPr>
+      </w:pPr>
+      <w:proofErr w:type="gramStart"/>
+      <w:r>
+        <w:rPr>
+          <w:rFonts w:ascii="Courier New" w:eastAsia="Times New Roman" w:hAnsi="Courier New" w:cs="Courier New"/>
+          <w:color w:val="FFFFFF"/>
+          <w:sz w:val="24"/>
+          <w:szCs w:val="24"/>
+          <w:shd w:val="clear" w:color="auto" w:fill="000000"/>
+          <w:lang w:val="fr-TN" w:eastAsia="fr-TN"/>
+        </w:rPr>
+        <w:t>git</w:t>
+      </w:r>
+      <w:proofErr w:type="gramEnd"/>
+      <w:r>
+        <w:rPr>
+          <w:rFonts w:ascii="Courier New" w:eastAsia="Times New Roman" w:hAnsi="Courier New" w:cs="Courier New"/>
+          <w:color w:val="FFFFFF"/>
+          <w:sz w:val="24"/>
+          <w:szCs w:val="24"/>
+          <w:shd w:val="clear" w:color="auto" w:fill="000000"/>
+          <w:lang w:val="fr-TN" w:eastAsia="fr-TN"/>
+        </w:rPr>
+        <w:t xml:space="preserve"> </w:t>
+      </w:r>
+      <w:proofErr w:type="spellStart"/>
+      <w:r>
+        <w:rPr>
+          <w:rFonts w:ascii="Courier New" w:eastAsia="Times New Roman" w:hAnsi="Courier New" w:cs="Courier New"/>
+          <w:color w:val="FFFFFF"/>
+          <w:sz w:val="24"/>
+          <w:szCs w:val="24"/>
+          <w:shd w:val="clear" w:color="auto" w:fill="000000"/>
+          <w:lang w:val="fr-TN" w:eastAsia="fr-TN"/>
+        </w:rPr>
+        <w:t>add</w:t>
+      </w:r>
+      <w:proofErr w:type="spellEnd"/>
+      <w:r>
+        <w:rPr>
+          <w:rFonts w:ascii="Courier New" w:eastAsia="Times New Roman" w:hAnsi="Courier New" w:cs="Courier New"/>
+          <w:color w:val="FFFFFF"/>
+          <w:sz w:val="24"/>
+          <w:szCs w:val="24"/>
+          <w:shd w:val="clear" w:color="auto" w:fill="000000"/>
+          <w:lang w:val="fr-TN" w:eastAsia="fr-TN"/>
+        </w:rPr>
+        <w:t xml:space="preserve"> FichierOublie.txt git commit --</w:t>
+      </w:r>
+      <w:proofErr w:type="spellStart"/>
+      <w:r>
+        <w:rPr>
+          <w:rFonts w:ascii="Courier New" w:eastAsia="Times New Roman" w:hAnsi="Courier New" w:cs="Courier New"/>
+          <w:color w:val="FFFFFF"/>
+          <w:sz w:val="24"/>
+          <w:szCs w:val="24"/>
+          <w:shd w:val="clear" w:color="auto" w:fill="000000"/>
+          <w:lang w:val="fr-TN" w:eastAsia="fr-TN"/>
+        </w:rPr>
+        <w:t>amend</w:t>
+      </w:r>
+      <w:proofErr w:type="spellEnd"/>
+      <w:r>
+        <w:rPr>
+          <w:rFonts w:ascii="Courier New" w:eastAsia="Times New Roman" w:hAnsi="Courier New" w:cs="Courier New"/>
+          <w:color w:val="FFFFFF"/>
+          <w:sz w:val="24"/>
+          <w:szCs w:val="24"/>
+          <w:shd w:val="clear" w:color="auto" w:fill="000000"/>
+          <w:lang w:val="fr-TN" w:eastAsia="fr-TN"/>
+        </w:rPr>
+        <w:t xml:space="preserve"> --no-</w:t>
+      </w:r>
+      <w:proofErr w:type="spellStart"/>
+      <w:r>
+        <w:rPr>
+          <w:rFonts w:ascii="Courier New" w:eastAsia="Times New Roman" w:hAnsi="Courier New" w:cs="Courier New"/>
+          <w:color w:val="FFFFFF"/>
+          <w:sz w:val="24"/>
+          <w:szCs w:val="24"/>
+          <w:shd w:val="clear" w:color="auto" w:fill="000000"/>
+          <w:lang w:val="fr-TN" w:eastAsia="fr-TN"/>
+        </w:rPr>
+        <w:t>edit</w:t>
+      </w:r>
+      <w:proofErr w:type="spellEnd"/>
+    </w:p>
+    <w:p>
+      <w:pPr>
+        <w:pStyle w:val="Titre1"/>
+        <w:shd w:val="clear" w:color="auto" w:fill="F9F9F9"/>
+        <w:spacing w:before="0" w:beforeAutospacing="0" w:after="0" w:afterAutospacing="0"/>
+        <w:rPr>
+          <w:rFonts w:ascii="Roboto" w:hAnsi="Roboto"/>
+          <w:b w:val="0"/>
+          <w:bCs w:val="0"/>
+          <w:lang w:val="fr-TN"/>
         </w:rPr>
       </w:pPr>
     </w:p>
@@ -5220,6 +5829,17 @@
       <w:contextualSpacing/>
     </w:pPr>
   </w:style>
+  <w:style w:type="character" w:styleId="ExempleHTML">
+    <w:name w:val="HTML Sample"/>
+    <w:basedOn w:val="Policepardfaut"/>
+    <w:uiPriority w:val="99"/>
+    <w:semiHidden/>
+    <w:unhideWhenUsed/>
+    <w:rsid w:val="00653C17"/>
+    <w:rPr>
+      <w:rFonts w:ascii="Courier New" w:eastAsia="Times New Roman" w:hAnsi="Courier New" w:cs="Courier New"/>
+    </w:rPr>
+  </w:style>
 </w:styles>
 </file>
 

</xml_diff>

<commit_message>
débuter une formation react
</commit_message>
<xml_diff>
--- a/openclassroom formation git/documentation git.docx
+++ b/openclassroom formation git/documentation git.docx
@@ -3384,18 +3384,71 @@
     </w:p>
     <w:p>
       <w:pPr>
-        <w:rPr>
-          <w:b/>
-          <w:bCs/>
-          <w:color w:val="FF0000"/>
-          <w:sz w:val="32"/>
-          <w:szCs w:val="32"/>
+        <w:pStyle w:val="Titre1"/>
+        <w:shd w:val="clear" w:color="auto" w:fill="F9F9F9"/>
+        <w:spacing w:before="0" w:beforeAutospacing="0" w:after="0" w:afterAutospacing="0"/>
+        <w:rPr>
+          <w:rFonts w:ascii="Roboto" w:hAnsi="Roboto"/>
+          <w:b w:val="0"/>
+          <w:bCs w:val="0"/>
         </w:rPr>
       </w:pPr>
       <w:r>
         <w:rPr>
           <w:noProof/>
         </w:rPr>
+        <w:drawing>
+          <wp:inline distT="0" distB="0" distL="0" distR="0" wp14:anchorId="5451B5BF" wp14:editId="0B985276">
+            <wp:extent cx="5760720" cy="2359025"/>
+            <wp:effectExtent l="0" t="0" r="0" b="3175"/>
+            <wp:docPr id="25" name="Image 25"/>
+            <wp:cNvGraphicFramePr>
+              <a:graphicFrameLocks xmlns:a="http://schemas.openxmlformats.org/drawingml/2006/main" noChangeAspect="1"/>
+            </wp:cNvGraphicFramePr>
+            <a:graphic xmlns:a="http://schemas.openxmlformats.org/drawingml/2006/main">
+              <a:graphicData uri="http://schemas.openxmlformats.org/drawingml/2006/picture">
+                <pic:pic xmlns:pic="http://schemas.openxmlformats.org/drawingml/2006/picture">
+                  <pic:nvPicPr>
+                    <pic:cNvPr id="1" name=""/>
+                    <pic:cNvPicPr/>
+                  </pic:nvPicPr>
+                  <pic:blipFill>
+                    <a:blip r:embed="rId32"/>
+                    <a:stretch>
+                      <a:fillRect/>
+                    </a:stretch>
+                  </pic:blipFill>
+                  <pic:spPr>
+                    <a:xfrm>
+                      <a:off x="0" y="0"/>
+                      <a:ext cx="5760720" cy="2359025"/>
+                    </a:xfrm>
+                    <a:prstGeom prst="rect">
+                      <a:avLst/>
+                    </a:prstGeom>
+                  </pic:spPr>
+                </pic:pic>
+              </a:graphicData>
+            </a:graphic>
+          </wp:inline>
+        </w:drawing>
+      </w:r>
+    </w:p>
+    <w:p>
+      <w:pPr>
+        <w:rPr>
+          <w:b/>
+          <w:bCs/>
+          <w:color w:val="FF0000"/>
+          <w:sz w:val="32"/>
+          <w:szCs w:val="32"/>
+        </w:rPr>
+      </w:pPr>
+      <w:r>
+        <w:rPr>
+          <w:noProof/>
+        </w:rPr>
+        <w:lastRenderedPageBreak/>
         <w:drawing>
           <wp:inline distT="0" distB="0" distL="0" distR="0" wp14:anchorId="578CC716" wp14:editId="5C4C6330">
             <wp:extent cx="5760720" cy="2025015"/>
@@ -3412,7 +3465,7 @@
                     <pic:cNvPicPr/>
                   </pic:nvPicPr>
                   <pic:blipFill>
-                    <a:blip r:embed="rId32"/>
+                    <a:blip r:embed="rId33"/>
                     <a:stretch>
                       <a:fillRect/>
                     </a:stretch>
@@ -3481,7 +3534,7 @@
           <w:rFonts w:ascii="Courier New" w:eastAsia="Times New Roman" w:hAnsi="Courier New" w:cs="Courier New"/>
           <w:sz w:val="24"/>
           <w:szCs w:val="24"/>
-          <w:lang w:val="fr-TN" w:eastAsia="fr-TN"/>
+          <w:lang w:eastAsia="fr-TN"/>
         </w:rPr>
       </w:pPr>
       <w:r>
@@ -3491,7 +3544,7 @@
           <w:sz w:val="24"/>
           <w:szCs w:val="24"/>
           <w:shd w:val="clear" w:color="auto" w:fill="000000"/>
-          <w:lang w:val="fr-TN" w:eastAsia="fr-TN"/>
+          <w:lang w:eastAsia="fr-TN"/>
         </w:rPr>
         <w:t>git commit --amend -m "Votre nouveau message de commit"</w:t>
       </w:r>
@@ -3522,7 +3575,7 @@
           <w:rFonts w:ascii="Courier New" w:eastAsia="Times New Roman" w:hAnsi="Courier New" w:cs="Courier New"/>
           <w:sz w:val="24"/>
           <w:szCs w:val="24"/>
-          <w:lang w:val="fr-TN" w:eastAsia="fr-TN"/>
+          <w:lang w:eastAsia="fr-TN"/>
         </w:rPr>
       </w:pPr>
       <w:r>
@@ -3532,7 +3585,7 @@
           <w:sz w:val="24"/>
           <w:szCs w:val="24"/>
           <w:shd w:val="clear" w:color="auto" w:fill="000000"/>
-          <w:lang w:val="fr-TN" w:eastAsia="fr-TN"/>
+          <w:lang w:eastAsia="fr-TN"/>
         </w:rPr>
         <w:t>git add FichierOublie.txt git commit --amend --no-edit</w:t>
       </w:r>
@@ -3546,7 +3599,6 @@
           <w:rFonts w:ascii="Roboto" w:hAnsi="Roboto"/>
           <w:b w:val="0"/>
           <w:bCs w:val="0"/>
-          <w:lang w:val="fr-TN"/>
         </w:rPr>
       </w:pPr>
       <w:r>

</xml_diff>

<commit_message>
doc git derniere partie
</commit_message>
<xml_diff>
--- a/openclassroom formation git/documentation git.docx
+++ b/openclassroom formation git/documentation git.docx
@@ -232,62 +232,20 @@
         <w:rPr>
           <w:highlight w:val="yellow"/>
         </w:rPr>
-        <w:t>$ git config --global user.name "</w:t>
-      </w:r>
-      <w:proofErr w:type="spellStart"/>
+        <w:t>$ git config --global user.name "sirine sabbeh"</w:t>
+      </w:r>
+    </w:p>
+    <w:p>
+      <w:pPr>
+        <w:rPr>
+          <w:lang w:val="fr-FR"/>
+        </w:rPr>
+      </w:pPr>
       <w:r>
         <w:rPr>
           <w:highlight w:val="yellow"/>
         </w:rPr>
-        <w:t>sirine</w:t>
-      </w:r>
-      <w:proofErr w:type="spellEnd"/>
-      <w:r>
-        <w:rPr>
-          <w:highlight w:val="yellow"/>
-        </w:rPr>
-        <w:t xml:space="preserve"> </w:t>
-      </w:r>
-      <w:proofErr w:type="spellStart"/>
-      <w:r>
-        <w:rPr>
-          <w:highlight w:val="yellow"/>
-        </w:rPr>
-        <w:t>sabbeh</w:t>
-      </w:r>
-      <w:proofErr w:type="spellEnd"/>
-      <w:r>
-        <w:rPr>
-          <w:highlight w:val="yellow"/>
-        </w:rPr>
-        <w:t>"</w:t>
-      </w:r>
-    </w:p>
-    <w:p>
-      <w:pPr>
-        <w:rPr>
-          <w:lang w:val="fr-FR"/>
-        </w:rPr>
-      </w:pPr>
-      <w:r>
-        <w:rPr>
-          <w:highlight w:val="yellow"/>
-        </w:rPr>
-        <w:t xml:space="preserve">$ git config --global </w:t>
-      </w:r>
-      <w:proofErr w:type="spellStart"/>
-      <w:r>
-        <w:rPr>
-          <w:highlight w:val="yellow"/>
-        </w:rPr>
-        <w:t>user.email</w:t>
-      </w:r>
-      <w:proofErr w:type="spellEnd"/>
-      <w:r>
-        <w:rPr>
-          <w:highlight w:val="yellow"/>
-        </w:rPr>
-        <w:t xml:space="preserve"> </w:t>
+        <w:t xml:space="preserve">$ git config --global user.email </w:t>
       </w:r>
       <w:r>
         <w:rPr>
@@ -360,16 +318,8 @@
         <w:rPr>
           <w:highlight w:val="yellow"/>
         </w:rPr>
-        <w:t>$ git config --global --</w:t>
-      </w:r>
-      <w:proofErr w:type="spellStart"/>
-      <w:r>
-        <w:rPr>
-          <w:highlight w:val="yellow"/>
-        </w:rPr>
-        <w:t>list</w:t>
-      </w:r>
-      <w:proofErr w:type="spellEnd"/>
+        <w:t>$ git config --global --list</w:t>
+      </w:r>
     </w:p>
     <w:p>
       <w:pPr>
@@ -495,21 +445,8 @@
           <w:szCs w:val="28"/>
           <w:lang w:val="fr-FR" w:eastAsia="fr-TN"/>
         </w:rPr>
-        <w:t xml:space="preserve">Git </w:t>
-      </w:r>
-      <w:proofErr w:type="spellStart"/>
-      <w:r>
-        <w:rPr>
-          <w:rFonts w:ascii="Georgia" w:eastAsia="Times New Roman" w:hAnsi="Georgia" w:cs="Times New Roman"/>
-          <w:color w:val="FF0000"/>
-          <w:kern w:val="36"/>
-          <w:sz w:val="28"/>
-          <w:szCs w:val="28"/>
-          <w:lang w:val="fr-FR" w:eastAsia="fr-TN"/>
-        </w:rPr>
-        <w:t>status</w:t>
-      </w:r>
-      <w:proofErr w:type="spellEnd"/>
+        <w:t>Git status</w:t>
+      </w:r>
     </w:p>
     <w:p>
       <w:pPr>
@@ -527,19 +464,18 @@
           <w:shd w:val="clear" w:color="auto" w:fill="FFFFFF"/>
           <w:lang w:val="fr-FR"/>
         </w:rPr>
-        <w:t xml:space="preserve">Pour voir les fichiers non </w:t>
-      </w:r>
-      <w:proofErr w:type="spellStart"/>
-      <w:r>
+        <w:t>Pour voir les fichiers non tarcké.</w:t>
+      </w:r>
+    </w:p>
+    <w:p>
+      <w:pPr>
         <w:rPr>
           <w:rFonts w:ascii="Tahoma" w:hAnsi="Tahoma" w:cs="Tahoma"/>
           <w:color w:val="000000" w:themeColor="text1"/>
           <w:shd w:val="clear" w:color="auto" w:fill="FFFFFF"/>
           <w:lang w:val="fr-FR"/>
         </w:rPr>
-        <w:t>tarcké</w:t>
-      </w:r>
-      <w:proofErr w:type="spellEnd"/>
+      </w:pPr>
       <w:r>
         <w:rPr>
           <w:rFonts w:ascii="Tahoma" w:hAnsi="Tahoma" w:cs="Tahoma"/>
@@ -547,46 +483,50 @@
           <w:shd w:val="clear" w:color="auto" w:fill="FFFFFF"/>
           <w:lang w:val="fr-FR"/>
         </w:rPr>
-        <w:t>.</w:t>
-      </w:r>
-    </w:p>
-    <w:p>
-      <w:pPr>
+        <w:t>Pour voir l’état actuel des fichiers pour git</w:t>
+      </w:r>
+      <w:r>
         <w:rPr>
           <w:rFonts w:ascii="Tahoma" w:hAnsi="Tahoma" w:cs="Tahoma"/>
           <w:color w:val="000000" w:themeColor="text1"/>
           <w:shd w:val="clear" w:color="auto" w:fill="FFFFFF"/>
           <w:lang w:val="fr-FR"/>
         </w:rPr>
-      </w:pPr>
-      <w:r>
+        <w:t>.</w:t>
+      </w:r>
+    </w:p>
+    <w:p>
+      <w:pPr>
         <w:rPr>
           <w:rFonts w:ascii="Tahoma" w:hAnsi="Tahoma" w:cs="Tahoma"/>
           <w:color w:val="000000" w:themeColor="text1"/>
           <w:shd w:val="clear" w:color="auto" w:fill="FFFFFF"/>
           <w:lang w:val="fr-FR"/>
         </w:rPr>
-        <w:t>Pour voir l’état actuel des fichiers pour git</w:t>
-      </w:r>
-      <w:r>
+      </w:pPr>
+    </w:p>
+    <w:p>
+      <w:pPr>
         <w:rPr>
           <w:rFonts w:ascii="Tahoma" w:hAnsi="Tahoma" w:cs="Tahoma"/>
-          <w:color w:val="000000" w:themeColor="text1"/>
+          <w:color w:val="FF0000"/>
+          <w:sz w:val="28"/>
+          <w:szCs w:val="28"/>
           <w:shd w:val="clear" w:color="auto" w:fill="FFFFFF"/>
           <w:lang w:val="fr-FR"/>
         </w:rPr>
-        <w:t>.</w:t>
-      </w:r>
-    </w:p>
-    <w:p>
-      <w:pPr>
+      </w:pPr>
+      <w:r>
         <w:rPr>
           <w:rFonts w:ascii="Tahoma" w:hAnsi="Tahoma" w:cs="Tahoma"/>
-          <w:color w:val="000000" w:themeColor="text1"/>
+          <w:color w:val="FF0000"/>
+          <w:sz w:val="28"/>
+          <w:szCs w:val="28"/>
           <w:shd w:val="clear" w:color="auto" w:fill="FFFFFF"/>
           <w:lang w:val="fr-FR"/>
         </w:rPr>
-      </w:pPr>
+        <w:t>Git add nomdefichier</w:t>
+      </w:r>
     </w:p>
     <w:p>
       <w:pPr>
@@ -608,9 +548,8 @@
           <w:shd w:val="clear" w:color="auto" w:fill="FFFFFF"/>
           <w:lang w:val="fr-FR"/>
         </w:rPr>
-        <w:t xml:space="preserve">Git </w:t>
-      </w:r>
-      <w:proofErr w:type="spellStart"/>
+        <w:t>G</w:t>
+      </w:r>
       <w:r>
         <w:rPr>
           <w:rFonts w:ascii="Tahoma" w:hAnsi="Tahoma" w:cs="Tahoma"/>
@@ -620,90 +559,7 @@
           <w:shd w:val="clear" w:color="auto" w:fill="FFFFFF"/>
           <w:lang w:val="fr-FR"/>
         </w:rPr>
-        <w:t>add</w:t>
-      </w:r>
-      <w:proofErr w:type="spellEnd"/>
-      <w:r>
-        <w:rPr>
-          <w:rFonts w:ascii="Tahoma" w:hAnsi="Tahoma" w:cs="Tahoma"/>
-          <w:color w:val="FF0000"/>
-          <w:sz w:val="28"/>
-          <w:szCs w:val="28"/>
-          <w:shd w:val="clear" w:color="auto" w:fill="FFFFFF"/>
-          <w:lang w:val="fr-FR"/>
-        </w:rPr>
-        <w:t xml:space="preserve"> </w:t>
-      </w:r>
-      <w:proofErr w:type="spellStart"/>
-      <w:r>
-        <w:rPr>
-          <w:rFonts w:ascii="Tahoma" w:hAnsi="Tahoma" w:cs="Tahoma"/>
-          <w:color w:val="FF0000"/>
-          <w:sz w:val="28"/>
-          <w:szCs w:val="28"/>
-          <w:shd w:val="clear" w:color="auto" w:fill="FFFFFF"/>
-          <w:lang w:val="fr-FR"/>
-        </w:rPr>
-        <w:t>nomdefichier</w:t>
-      </w:r>
-      <w:proofErr w:type="spellEnd"/>
-    </w:p>
-    <w:p>
-      <w:pPr>
-        <w:rPr>
-          <w:rFonts w:ascii="Tahoma" w:hAnsi="Tahoma" w:cs="Tahoma"/>
-          <w:color w:val="FF0000"/>
-          <w:sz w:val="28"/>
-          <w:szCs w:val="28"/>
-          <w:shd w:val="clear" w:color="auto" w:fill="FFFFFF"/>
-          <w:lang w:val="fr-FR"/>
-        </w:rPr>
-      </w:pPr>
-      <w:r>
-        <w:rPr>
-          <w:rFonts w:ascii="Tahoma" w:hAnsi="Tahoma" w:cs="Tahoma"/>
-          <w:color w:val="FF0000"/>
-          <w:sz w:val="28"/>
-          <w:szCs w:val="28"/>
-          <w:shd w:val="clear" w:color="auto" w:fill="FFFFFF"/>
-          <w:lang w:val="fr-FR"/>
-        </w:rPr>
-        <w:t>G</w:t>
-      </w:r>
-      <w:r>
-        <w:rPr>
-          <w:rFonts w:ascii="Tahoma" w:hAnsi="Tahoma" w:cs="Tahoma"/>
-          <w:color w:val="FF0000"/>
-          <w:sz w:val="28"/>
-          <w:szCs w:val="28"/>
-          <w:shd w:val="clear" w:color="auto" w:fill="FFFFFF"/>
-          <w:lang w:val="fr-FR"/>
-        </w:rPr>
-        <w:t xml:space="preserve">it </w:t>
-      </w:r>
-      <w:proofErr w:type="spellStart"/>
-      <w:r>
-        <w:rPr>
-          <w:rFonts w:ascii="Tahoma" w:hAnsi="Tahoma" w:cs="Tahoma"/>
-          <w:color w:val="FF0000"/>
-          <w:sz w:val="28"/>
-          <w:szCs w:val="28"/>
-          <w:shd w:val="clear" w:color="auto" w:fill="FFFFFF"/>
-          <w:lang w:val="fr-FR"/>
-        </w:rPr>
-        <w:t>add</w:t>
-      </w:r>
-      <w:proofErr w:type="spellEnd"/>
-      <w:r>
-        <w:rPr>
-          <w:rFonts w:ascii="Tahoma" w:hAnsi="Tahoma" w:cs="Tahoma"/>
-          <w:color w:val="FF0000"/>
-          <w:sz w:val="28"/>
-          <w:szCs w:val="28"/>
-          <w:shd w:val="clear" w:color="auto" w:fill="FFFFFF"/>
-          <w:lang w:val="fr-FR"/>
-        </w:rPr>
-        <w:t xml:space="preserve"> .</w:t>
+        <w:t>it add .</w:t>
       </w:r>
       <w:r>
         <w:rPr>
@@ -789,21 +645,8 @@
           <w:shd w:val="clear" w:color="auto" w:fill="FFFFFF"/>
           <w:lang w:val="fr-FR"/>
         </w:rPr>
-        <w:t xml:space="preserve">Git reset </w:t>
-      </w:r>
-      <w:proofErr w:type="spellStart"/>
-      <w:r>
-        <w:rPr>
-          <w:rFonts w:ascii="Tahoma" w:hAnsi="Tahoma" w:cs="Tahoma"/>
-          <w:color w:val="FF0000"/>
-          <w:sz w:val="32"/>
-          <w:szCs w:val="32"/>
-          <w:shd w:val="clear" w:color="auto" w:fill="FFFFFF"/>
-          <w:lang w:val="fr-FR"/>
-        </w:rPr>
-        <w:t>nomdefichier</w:t>
-      </w:r>
-      <w:proofErr w:type="spellEnd"/>
+        <w:t>Git reset nomdefichier</w:t>
+      </w:r>
     </w:p>
     <w:p>
       <w:pPr>
@@ -900,9 +743,8 @@
           <w:shd w:val="clear" w:color="auto" w:fill="FFFFFF"/>
           <w:lang w:val="fr-FR"/>
         </w:rPr>
-        <w:t>Git commit -m “</w:t>
-      </w:r>
-      <w:proofErr w:type="spellStart"/>
+        <w:t>Git commit -m “déscription“</w:t>
+      </w:r>
       <w:r>
         <w:rPr>
           <w:rFonts w:ascii="Tahoma" w:hAnsi="Tahoma" w:cs="Tahoma"/>
@@ -912,54 +754,7 @@
           <w:shd w:val="clear" w:color="auto" w:fill="FFFFFF"/>
           <w:lang w:val="fr-FR"/>
         </w:rPr>
-        <w:t>déscription</w:t>
-      </w:r>
-      <w:proofErr w:type="spellEnd"/>
-      <w:r>
-        <w:rPr>
-          <w:rFonts w:ascii="Tahoma" w:hAnsi="Tahoma" w:cs="Tahoma"/>
-          <w:color w:val="FF0000"/>
-          <w:sz w:val="32"/>
-          <w:szCs w:val="32"/>
-          <w:shd w:val="clear" w:color="auto" w:fill="FFFFFF"/>
-          <w:lang w:val="fr-FR"/>
-        </w:rPr>
-        <w:t>“</w:t>
-      </w:r>
-      <w:r>
-        <w:rPr>
-          <w:rFonts w:ascii="Tahoma" w:hAnsi="Tahoma" w:cs="Tahoma"/>
-          <w:color w:val="FF0000"/>
-          <w:sz w:val="32"/>
-          <w:szCs w:val="32"/>
-          <w:shd w:val="clear" w:color="auto" w:fill="FFFFFF"/>
-          <w:lang w:val="fr-FR"/>
-        </w:rPr>
-        <w:t xml:space="preserve"> -m “</w:t>
-      </w:r>
-      <w:proofErr w:type="spellStart"/>
-      <w:r>
-        <w:rPr>
-          <w:rFonts w:ascii="Tahoma" w:hAnsi="Tahoma" w:cs="Tahoma"/>
-          <w:color w:val="FF0000"/>
-          <w:sz w:val="32"/>
-          <w:szCs w:val="32"/>
-          <w:shd w:val="clear" w:color="auto" w:fill="FFFFFF"/>
-          <w:lang w:val="fr-FR"/>
-        </w:rPr>
-        <w:t>déscription</w:t>
-      </w:r>
-      <w:proofErr w:type="spellEnd"/>
-      <w:r>
-        <w:rPr>
-          <w:rFonts w:ascii="Tahoma" w:hAnsi="Tahoma" w:cs="Tahoma"/>
-          <w:color w:val="FF0000"/>
-          <w:sz w:val="32"/>
-          <w:szCs w:val="32"/>
-          <w:shd w:val="clear" w:color="auto" w:fill="FFFFFF"/>
-          <w:lang w:val="fr-FR"/>
-        </w:rPr>
-        <w:t>“</w:t>
+        <w:t xml:space="preserve"> -m “déscription“</w:t>
       </w:r>
     </w:p>
     <w:p>
@@ -1397,73 +1192,7 @@
           <w:szCs w:val="28"/>
           <w:lang w:eastAsia="fr-TN"/>
         </w:rPr>
-        <w:t xml:space="preserve">git </w:t>
-      </w:r>
-      <w:proofErr w:type="spellStart"/>
-      <w:r>
-        <w:rPr>
-          <w:rFonts w:ascii="Consolas" w:eastAsia="Times New Roman" w:hAnsi="Consolas" w:cs="Courier New"/>
-          <w:color w:val="FF0000"/>
-          <w:sz w:val="28"/>
-          <w:szCs w:val="28"/>
-          <w:lang w:eastAsia="fr-TN"/>
-        </w:rPr>
-        <w:t>remote</w:t>
-      </w:r>
-      <w:proofErr w:type="spellEnd"/>
-      <w:r>
-        <w:rPr>
-          <w:rFonts w:ascii="Consolas" w:eastAsia="Times New Roman" w:hAnsi="Consolas" w:cs="Courier New"/>
-          <w:color w:val="FF0000"/>
-          <w:sz w:val="28"/>
-          <w:szCs w:val="28"/>
-          <w:lang w:eastAsia="fr-TN"/>
-        </w:rPr>
-        <w:t xml:space="preserve"> </w:t>
-      </w:r>
-      <w:proofErr w:type="spellStart"/>
-      <w:r>
-        <w:rPr>
-          <w:rFonts w:ascii="Consolas" w:eastAsia="Times New Roman" w:hAnsi="Consolas" w:cs="Courier New"/>
-          <w:color w:val="FF0000"/>
-          <w:sz w:val="28"/>
-          <w:szCs w:val="28"/>
-          <w:lang w:eastAsia="fr-TN"/>
-        </w:rPr>
-        <w:t>add</w:t>
-      </w:r>
-      <w:proofErr w:type="spellEnd"/>
-      <w:r>
-        <w:rPr>
-          <w:rFonts w:ascii="Consolas" w:eastAsia="Times New Roman" w:hAnsi="Consolas" w:cs="Courier New"/>
-          <w:color w:val="FF0000"/>
-          <w:sz w:val="28"/>
-          <w:szCs w:val="28"/>
-          <w:lang w:eastAsia="fr-TN"/>
-        </w:rPr>
-        <w:t xml:space="preserve"> </w:t>
-      </w:r>
-      <w:proofErr w:type="spellStart"/>
-      <w:r>
-        <w:rPr>
-          <w:rFonts w:ascii="Consolas" w:eastAsia="Times New Roman" w:hAnsi="Consolas" w:cs="Courier New"/>
-          <w:color w:val="FF0000"/>
-          <w:sz w:val="28"/>
-          <w:szCs w:val="28"/>
-          <w:lang w:eastAsia="fr-TN"/>
-        </w:rPr>
-        <w:t>origin</w:t>
-      </w:r>
-      <w:proofErr w:type="spellEnd"/>
-      <w:r>
-        <w:rPr>
-          <w:rFonts w:ascii="Consolas" w:eastAsia="Times New Roman" w:hAnsi="Consolas" w:cs="Courier New"/>
-          <w:color w:val="FF0000"/>
-          <w:sz w:val="28"/>
-          <w:szCs w:val="28"/>
-          <w:lang w:eastAsia="fr-TN"/>
-        </w:rPr>
-        <w:t xml:space="preserve"> </w:t>
+        <w:t xml:space="preserve">git remote add origin </w:t>
       </w:r>
       <w:hyperlink r:id="rId14" w:history="1">
         <w:r>
@@ -1520,29 +1249,7 @@
           <w:szCs w:val="28"/>
           <w:lang w:val="fr-FR" w:eastAsia="fr-TN"/>
         </w:rPr>
-        <w:t xml:space="preserve">git </w:t>
-      </w:r>
-      <w:proofErr w:type="spellStart"/>
-      <w:r>
-        <w:rPr>
-          <w:rFonts w:ascii="Consolas" w:eastAsia="Times New Roman" w:hAnsi="Consolas" w:cs="Courier New"/>
-          <w:color w:val="FF0000"/>
-          <w:sz w:val="28"/>
-          <w:szCs w:val="28"/>
-          <w:lang w:val="fr-FR" w:eastAsia="fr-TN"/>
-        </w:rPr>
-        <w:t>remote</w:t>
-      </w:r>
-      <w:proofErr w:type="spellEnd"/>
-      <w:r>
-        <w:rPr>
-          <w:rFonts w:ascii="Consolas" w:eastAsia="Times New Roman" w:hAnsi="Consolas" w:cs="Courier New"/>
-          <w:color w:val="FF0000"/>
-          <w:sz w:val="28"/>
-          <w:szCs w:val="28"/>
-          <w:lang w:val="fr-FR" w:eastAsia="fr-TN"/>
-        </w:rPr>
-        <w:t xml:space="preserve"> </w:t>
+        <w:t xml:space="preserve">git remote </w:t>
       </w:r>
       <w:r>
         <w:rPr>
@@ -1607,29 +1314,7 @@
           <w:szCs w:val="28"/>
           <w:lang w:eastAsia="fr-TN"/>
         </w:rPr>
-        <w:t xml:space="preserve">git </w:t>
-      </w:r>
-      <w:proofErr w:type="spellStart"/>
-      <w:r>
-        <w:rPr>
-          <w:rFonts w:ascii="Consolas" w:eastAsia="Times New Roman" w:hAnsi="Consolas" w:cs="Courier New"/>
-          <w:color w:val="FF0000"/>
-          <w:sz w:val="28"/>
-          <w:szCs w:val="28"/>
-          <w:lang w:eastAsia="fr-TN"/>
-        </w:rPr>
-        <w:t>branch</w:t>
-      </w:r>
-      <w:proofErr w:type="spellEnd"/>
-      <w:r>
-        <w:rPr>
-          <w:rFonts w:ascii="Consolas" w:eastAsia="Times New Roman" w:hAnsi="Consolas" w:cs="Courier New"/>
-          <w:color w:val="FF0000"/>
-          <w:sz w:val="28"/>
-          <w:szCs w:val="28"/>
-          <w:lang w:eastAsia="fr-TN"/>
-        </w:rPr>
-        <w:t xml:space="preserve"> -M main</w:t>
+        <w:t>git branch -M main</w:t>
       </w:r>
     </w:p>
     <w:p>
@@ -1674,42 +1359,8 @@
           <w:szCs w:val="28"/>
           <w:lang w:eastAsia="fr-TN"/>
         </w:rPr>
-        <w:t xml:space="preserve">git </w:t>
-      </w:r>
-      <w:proofErr w:type="spellStart"/>
-      <w:r>
-        <w:rPr>
-          <w:rFonts w:ascii="Consolas" w:eastAsia="Times New Roman" w:hAnsi="Consolas" w:cs="Courier New"/>
-          <w:color w:val="FF0000"/>
-          <w:sz w:val="28"/>
-          <w:szCs w:val="28"/>
-          <w:lang w:eastAsia="fr-TN"/>
-        </w:rPr>
-        <w:t>branch</w:t>
-      </w:r>
-      <w:proofErr w:type="spellEnd"/>
-      <w:r>
-        <w:rPr>
-          <w:rFonts w:ascii="Consolas" w:eastAsia="Times New Roman" w:hAnsi="Consolas" w:cs="Courier New"/>
-          <w:color w:val="FF0000"/>
-          <w:sz w:val="28"/>
-          <w:szCs w:val="28"/>
-          <w:lang w:eastAsia="fr-TN"/>
-        </w:rPr>
-        <w:t xml:space="preserve"> -M </w:t>
-      </w:r>
-      <w:proofErr w:type="spellStart"/>
-      <w:r>
-        <w:rPr>
-          <w:rFonts w:ascii="Consolas" w:eastAsia="Times New Roman" w:hAnsi="Consolas" w:cs="Courier New"/>
-          <w:color w:val="FF0000"/>
-          <w:sz w:val="28"/>
-          <w:szCs w:val="28"/>
-          <w:lang w:eastAsia="fr-TN"/>
-        </w:rPr>
-        <w:t>m</w:t>
-      </w:r>
-      <w:proofErr w:type="spellEnd"/>
+        <w:t>git branch -M m</w:t>
+      </w:r>
       <w:r>
         <w:rPr>
           <w:rFonts w:ascii="Consolas" w:eastAsia="Times New Roman" w:hAnsi="Consolas" w:cs="Courier New"/>
@@ -1763,29 +1414,7 @@
           <w:szCs w:val="28"/>
           <w:lang w:eastAsia="fr-TN"/>
         </w:rPr>
-        <w:t xml:space="preserve">git push -u </w:t>
-      </w:r>
-      <w:proofErr w:type="spellStart"/>
-      <w:r>
-        <w:rPr>
-          <w:rFonts w:ascii="Consolas" w:eastAsia="Times New Roman" w:hAnsi="Consolas" w:cs="Courier New"/>
-          <w:color w:val="FF0000"/>
-          <w:sz w:val="28"/>
-          <w:szCs w:val="28"/>
-          <w:lang w:eastAsia="fr-TN"/>
-        </w:rPr>
-        <w:t>origin</w:t>
-      </w:r>
-      <w:proofErr w:type="spellEnd"/>
-      <w:r>
-        <w:rPr>
-          <w:rFonts w:ascii="Consolas" w:eastAsia="Times New Roman" w:hAnsi="Consolas" w:cs="Courier New"/>
-          <w:color w:val="FF0000"/>
-          <w:sz w:val="28"/>
-          <w:szCs w:val="28"/>
-          <w:lang w:eastAsia="fr-TN"/>
-        </w:rPr>
-        <w:t xml:space="preserve"> main</w:t>
+        <w:t>git push -u origin main</w:t>
       </w:r>
       <w:r>
         <w:rPr>
@@ -1860,51 +1489,7 @@
           <w:szCs w:val="28"/>
           <w:lang w:eastAsia="fr-TN"/>
         </w:rPr>
-        <w:t xml:space="preserve">git </w:t>
-      </w:r>
-      <w:proofErr w:type="spellStart"/>
-      <w:r>
-        <w:rPr>
-          <w:rFonts w:ascii="Consolas" w:eastAsia="Times New Roman" w:hAnsi="Consolas" w:cs="Courier New"/>
-          <w:color w:val="FF0000"/>
-          <w:sz w:val="28"/>
-          <w:szCs w:val="28"/>
-          <w:lang w:eastAsia="fr-TN"/>
-        </w:rPr>
-        <w:t>remote</w:t>
-      </w:r>
-      <w:proofErr w:type="spellEnd"/>
-      <w:r>
-        <w:rPr>
-          <w:rFonts w:ascii="Consolas" w:eastAsia="Times New Roman" w:hAnsi="Consolas" w:cs="Courier New"/>
-          <w:color w:val="FF0000"/>
-          <w:sz w:val="28"/>
-          <w:szCs w:val="28"/>
-          <w:lang w:eastAsia="fr-TN"/>
-        </w:rPr>
-        <w:t xml:space="preserve"> set-url </w:t>
-      </w:r>
-      <w:proofErr w:type="spellStart"/>
-      <w:r>
-        <w:rPr>
-          <w:rFonts w:ascii="Consolas" w:eastAsia="Times New Roman" w:hAnsi="Consolas" w:cs="Courier New"/>
-          <w:color w:val="FF0000"/>
-          <w:sz w:val="28"/>
-          <w:szCs w:val="28"/>
-          <w:lang w:eastAsia="fr-TN"/>
-        </w:rPr>
-        <w:t>origin</w:t>
-      </w:r>
-      <w:proofErr w:type="spellEnd"/>
-      <w:r>
-        <w:rPr>
-          <w:rFonts w:ascii="Consolas" w:eastAsia="Times New Roman" w:hAnsi="Consolas" w:cs="Courier New"/>
-          <w:color w:val="FF0000"/>
-          <w:sz w:val="28"/>
-          <w:szCs w:val="28"/>
-          <w:lang w:eastAsia="fr-TN"/>
-        </w:rPr>
-        <w:t xml:space="preserve"> https://github.com/SirineSabbeh/testgit.git</w:t>
+        <w:t>git remote set-url origin https://github.com/SirineSabbeh/testgit.git</w:t>
       </w:r>
     </w:p>
     <w:p>
@@ -2017,21 +1602,8 @@
           <w:szCs w:val="36"/>
           <w:lang w:val="fr-FR"/>
         </w:rPr>
-        <w:t xml:space="preserve">git </w:t>
-      </w:r>
-      <w:proofErr w:type="spellStart"/>
-      <w:r>
-        <w:rPr>
-          <w:b/>
-          <w:bCs/>
-          <w:color w:val="FF0000"/>
-          <w:sz w:val="36"/>
-          <w:szCs w:val="36"/>
-          <w:lang w:val="fr-FR"/>
-        </w:rPr>
-        <w:t>fetch</w:t>
-      </w:r>
-      <w:proofErr w:type="spellEnd"/>
+        <w:t>git fetch</w:t>
+      </w:r>
     </w:p>
     <w:p>
       <w:pPr>
@@ -2058,45 +1630,8 @@
           <w:szCs w:val="36"/>
           <w:lang w:val="fr-FR"/>
         </w:rPr>
-        <w:t xml:space="preserve">git </w:t>
-      </w:r>
-      <w:proofErr w:type="spellStart"/>
-      <w:r>
-        <w:rPr>
-          <w:b/>
-          <w:bCs/>
-          <w:color w:val="FF0000"/>
-          <w:sz w:val="36"/>
-          <w:szCs w:val="36"/>
-          <w:lang w:val="fr-FR"/>
-        </w:rPr>
-        <w:t>remote</w:t>
-      </w:r>
-      <w:proofErr w:type="spellEnd"/>
-      <w:r>
-        <w:rPr>
-          <w:b/>
-          <w:bCs/>
-          <w:color w:val="FF0000"/>
-          <w:sz w:val="36"/>
-          <w:szCs w:val="36"/>
-          <w:lang w:val="fr-FR"/>
-        </w:rPr>
-        <w:t xml:space="preserve"> show </w:t>
-      </w:r>
-      <w:proofErr w:type="spellStart"/>
-      <w:r>
-        <w:rPr>
-          <w:b/>
-          <w:bCs/>
-          <w:color w:val="FF0000"/>
-          <w:sz w:val="36"/>
-          <w:szCs w:val="36"/>
-          <w:lang w:val="fr-FR"/>
-        </w:rPr>
-        <w:t>origin</w:t>
-      </w:r>
-      <w:proofErr w:type="spellEnd"/>
+        <w:t>git remote show origin</w:t>
+      </w:r>
     </w:p>
     <w:p>
       <w:pPr>
@@ -2116,25 +1651,7 @@
           <w:bCs w:val="0"/>
         </w:rPr>
         <w:lastRenderedPageBreak/>
-        <w:t xml:space="preserve">Créer une version téléchargeable de son programme sur </w:t>
-      </w:r>
-      <w:proofErr w:type="spellStart"/>
-      <w:r>
-        <w:rPr>
-          <w:rFonts w:ascii="Roboto" w:hAnsi="Roboto"/>
-          <w:b w:val="0"/>
-          <w:bCs w:val="0"/>
-        </w:rPr>
-        <w:t>github</w:t>
-      </w:r>
-      <w:proofErr w:type="spellEnd"/>
-      <w:r>
-        <w:rPr>
-          <w:rFonts w:ascii="Roboto" w:hAnsi="Roboto"/>
-          <w:b w:val="0"/>
-          <w:bCs w:val="0"/>
-        </w:rPr>
-        <w:t>-une release</w:t>
+        <w:t>Créer une version téléchargeable de son programme sur github-une release</w:t>
       </w:r>
     </w:p>
     <w:p>
@@ -2201,31 +1718,7 @@
           <w:szCs w:val="36"/>
           <w:lang w:val="fr-FR"/>
         </w:rPr>
-        <w:t xml:space="preserve">git </w:t>
-      </w:r>
-      <w:proofErr w:type="spellStart"/>
-      <w:r>
-        <w:rPr>
-          <w:b/>
-          <w:bCs/>
-          <w:color w:val="FF0000"/>
-          <w:sz w:val="36"/>
-          <w:szCs w:val="36"/>
-          <w:lang w:val="fr-FR"/>
-        </w:rPr>
-        <w:t>checkout</w:t>
-      </w:r>
-      <w:proofErr w:type="spellEnd"/>
-      <w:r>
-        <w:rPr>
-          <w:b/>
-          <w:bCs/>
-          <w:color w:val="FF0000"/>
-          <w:sz w:val="36"/>
-          <w:szCs w:val="36"/>
-          <w:lang w:val="fr-FR"/>
-        </w:rPr>
-        <w:t xml:space="preserve"> 8dbedeabb718175c24088bfbf6ab457133d987f9</w:t>
+        <w:t>git checkout 8dbedeabb718175c24088bfbf6ab457133d987f9</w:t>
       </w:r>
     </w:p>
     <w:p>
@@ -2306,55 +1799,7 @@
           <w:szCs w:val="36"/>
           <w:lang w:val="fr-FR"/>
         </w:rPr>
-        <w:t xml:space="preserve">git tag version0.1 -m "version sans formation </w:t>
-      </w:r>
-      <w:proofErr w:type="spellStart"/>
-      <w:r>
-        <w:rPr>
-          <w:b/>
-          <w:bCs/>
-          <w:color w:val="FF0000"/>
-          <w:sz w:val="36"/>
-          <w:szCs w:val="36"/>
-          <w:lang w:val="fr-FR"/>
-        </w:rPr>
-        <w:t>react</w:t>
-      </w:r>
-      <w:proofErr w:type="spellEnd"/>
-      <w:r>
-        <w:rPr>
-          <w:b/>
-          <w:bCs/>
-          <w:color w:val="FF0000"/>
-          <w:sz w:val="36"/>
-          <w:szCs w:val="36"/>
-          <w:lang w:val="fr-FR"/>
-        </w:rPr>
-        <w:t xml:space="preserve"> </w:t>
-      </w:r>
-      <w:proofErr w:type="spellStart"/>
-      <w:r>
-        <w:rPr>
-          <w:b/>
-          <w:bCs/>
-          <w:color w:val="FF0000"/>
-          <w:sz w:val="36"/>
-          <w:szCs w:val="36"/>
-          <w:lang w:val="fr-FR"/>
-        </w:rPr>
-        <w:t>js</w:t>
-      </w:r>
-      <w:proofErr w:type="spellEnd"/>
-      <w:r>
-        <w:rPr>
-          <w:b/>
-          <w:bCs/>
-          <w:color w:val="FF0000"/>
-          <w:sz w:val="36"/>
-          <w:szCs w:val="36"/>
-          <w:lang w:val="fr-FR"/>
-        </w:rPr>
-        <w:t>"</w:t>
+        <w:t>git tag version0.1 -m "version sans formation react js"</w:t>
       </w:r>
     </w:p>
     <w:p>
@@ -2622,20 +2067,8 @@
           <w:lang w:eastAsia="fr-TN"/>
         </w:rPr>
         <w:lastRenderedPageBreak/>
-        <w:t xml:space="preserve">Mettre un README.md sur son dépôt distant et faire la mise en page avec </w:t>
-      </w:r>
-      <w:proofErr w:type="spellStart"/>
-      <w:r>
-        <w:rPr>
-          <w:rFonts w:ascii="Roboto" w:eastAsia="Times New Roman" w:hAnsi="Roboto" w:cs="Times New Roman"/>
-          <w:kern w:val="36"/>
-          <w:sz w:val="48"/>
-          <w:szCs w:val="48"/>
-          <w:lang w:eastAsia="fr-TN"/>
-        </w:rPr>
-        <w:t>Markdown</w:t>
-      </w:r>
-      <w:proofErr w:type="spellEnd"/>
+        <w:t>Mettre un README.md sur son dépôt distant et faire la mise en page avec Markdown</w:t>
+      </w:r>
     </w:p>
     <w:p>
       <w:pPr>
@@ -2720,29 +2153,7 @@
           <w:szCs w:val="48"/>
           <w:lang w:eastAsia="fr-TN"/>
         </w:rPr>
-        <w:t xml:space="preserve">Git08-Transformer un répertoire GitHub en serveur web avec </w:t>
-      </w:r>
-      <w:proofErr w:type="spellStart"/>
-      <w:r>
-        <w:rPr>
-          <w:rFonts w:ascii="Roboto" w:eastAsia="Times New Roman" w:hAnsi="Roboto" w:cs="Times New Roman"/>
-          <w:kern w:val="36"/>
-          <w:sz w:val="48"/>
-          <w:szCs w:val="48"/>
-          <w:lang w:eastAsia="fr-TN"/>
-        </w:rPr>
-        <w:t>Github</w:t>
-      </w:r>
-      <w:proofErr w:type="spellEnd"/>
-      <w:r>
-        <w:rPr>
-          <w:rFonts w:ascii="Roboto" w:eastAsia="Times New Roman" w:hAnsi="Roboto" w:cs="Times New Roman"/>
-          <w:kern w:val="36"/>
-          <w:sz w:val="48"/>
-          <w:szCs w:val="48"/>
-          <w:lang w:eastAsia="fr-TN"/>
-        </w:rPr>
-        <w:t xml:space="preserve"> Pages pour l'affichage en page web</w:t>
+        <w:t>Git08-Transformer un répertoire GitHub en serveur web avec Github Pages pour l'affichage en page web</w:t>
       </w:r>
     </w:p>
     <w:p>
@@ -2817,9 +2228,11 @@
           <w:lang w:val="fr-FR"/>
         </w:rPr>
         <w:lastRenderedPageBreak/>
-        <w:t xml:space="preserve">Git </w:t>
-      </w:r>
-      <w:proofErr w:type="spellStart"/>
+        <w:t>Git fetch :</w:t>
+      </w:r>
+      <w:r>
+        <w:t xml:space="preserve"> </w:t>
+      </w:r>
       <w:r>
         <w:rPr>
           <w:b/>
@@ -2829,10 +2242,11 @@
           <w:szCs w:val="36"/>
           <w:lang w:val="fr-FR"/>
         </w:rPr>
-        <w:t>fetch</w:t>
-      </w:r>
-      <w:proofErr w:type="spellEnd"/>
-      <w:r>
+        <w:t>Téléchargement d’objets et de références depuis un autre dépôt</w:t>
+      </w:r>
+    </w:p>
+    <w:p>
+      <w:pPr>
         <w:rPr>
           <w:b/>
           <w:bCs/>
@@ -2841,11 +2255,7 @@
           <w:szCs w:val="36"/>
           <w:lang w:val="fr-FR"/>
         </w:rPr>
-        <w:t> :</w:t>
-      </w:r>
-      <w:r>
-        <w:t xml:space="preserve"> </w:t>
-      </w:r>
+      </w:pPr>
       <w:r>
         <w:rPr>
           <w:b/>
@@ -2855,11 +2265,9 @@
           <w:szCs w:val="36"/>
           <w:lang w:val="fr-FR"/>
         </w:rPr>
-        <w:t>Téléchargement d’objets et de références depuis un autre dépôt</w:t>
-      </w:r>
-    </w:p>
-    <w:p>
-      <w:pPr>
+        <w:t>Git</w:t>
+      </w:r>
+      <w:r>
         <w:rPr>
           <w:b/>
           <w:bCs/>
@@ -2868,7 +2276,8 @@
           <w:szCs w:val="36"/>
           <w:lang w:val="fr-FR"/>
         </w:rPr>
-      </w:pPr>
+        <w:t xml:space="preserve"> </w:t>
+      </w:r>
       <w:r>
         <w:rPr>
           <w:b/>
@@ -2878,28 +2287,6 @@
           <w:szCs w:val="36"/>
           <w:lang w:val="fr-FR"/>
         </w:rPr>
-        <w:t>Git</w:t>
-      </w:r>
-      <w:r>
-        <w:rPr>
-          <w:b/>
-          <w:bCs/>
-          <w:color w:val="FF0000"/>
-          <w:sz w:val="36"/>
-          <w:szCs w:val="36"/>
-          <w:lang w:val="fr-FR"/>
-        </w:rPr>
-        <w:t xml:space="preserve"> </w:t>
-      </w:r>
-      <w:r>
-        <w:rPr>
-          <w:b/>
-          <w:bCs/>
-          <w:color w:val="FF0000"/>
-          <w:sz w:val="36"/>
-          <w:szCs w:val="36"/>
-          <w:lang w:val="fr-FR"/>
-        </w:rPr>
         <w:t>pull - Récupération et intégration avec un autre dépôt ou une branche locale</w:t>
       </w:r>
     </w:p>
@@ -2976,127 +2363,17 @@
           <w:szCs w:val="28"/>
           <w:shd w:val="clear" w:color="auto" w:fill="E8EDF6"/>
         </w:rPr>
-        <w:t xml:space="preserve">Lors de la comparaison de Git pull vs </w:t>
-      </w:r>
-      <w:proofErr w:type="spellStart"/>
+        <w:t>Lors de la comparaison de Git pull vs fetch, Git fetch est une alternative plus sûre car il récupère tous les commits de votre distant mais n’apporte aucune modification à vos fichiers locaux. ... Git fetch est un peu différent ;</w:t>
+      </w:r>
       <w:r>
         <w:rPr>
           <w:rFonts w:ascii="Tahoma" w:hAnsi="Tahoma" w:cs="Tahoma"/>
           <w:color w:val="000000" w:themeColor="text1"/>
           <w:sz w:val="28"/>
           <w:szCs w:val="28"/>
-          <w:shd w:val="clear" w:color="auto" w:fill="E8EDF6"/>
-        </w:rPr>
-        <w:t>fetch</w:t>
-      </w:r>
-      <w:proofErr w:type="spellEnd"/>
-      <w:r>
-        <w:rPr>
-          <w:rFonts w:ascii="Tahoma" w:hAnsi="Tahoma" w:cs="Tahoma"/>
-          <w:color w:val="000000" w:themeColor="text1"/>
-          <w:sz w:val="28"/>
-          <w:szCs w:val="28"/>
-          <w:shd w:val="clear" w:color="auto" w:fill="E8EDF6"/>
-        </w:rPr>
-        <w:t xml:space="preserve">, Git </w:t>
-      </w:r>
-      <w:proofErr w:type="spellStart"/>
-      <w:r>
-        <w:rPr>
-          <w:rFonts w:ascii="Tahoma" w:hAnsi="Tahoma" w:cs="Tahoma"/>
-          <w:color w:val="000000" w:themeColor="text1"/>
-          <w:sz w:val="28"/>
-          <w:szCs w:val="28"/>
-          <w:shd w:val="clear" w:color="auto" w:fill="E8EDF6"/>
-        </w:rPr>
-        <w:t>fetch</w:t>
-      </w:r>
-      <w:proofErr w:type="spellEnd"/>
-      <w:r>
-        <w:rPr>
-          <w:rFonts w:ascii="Tahoma" w:hAnsi="Tahoma" w:cs="Tahoma"/>
-          <w:color w:val="000000" w:themeColor="text1"/>
-          <w:sz w:val="28"/>
-          <w:szCs w:val="28"/>
-          <w:shd w:val="clear" w:color="auto" w:fill="E8EDF6"/>
-        </w:rPr>
-        <w:t xml:space="preserve"> est une alternative plus sûre car il récupère tous les </w:t>
-      </w:r>
-      <w:proofErr w:type="spellStart"/>
-      <w:r>
-        <w:rPr>
-          <w:rFonts w:ascii="Tahoma" w:hAnsi="Tahoma" w:cs="Tahoma"/>
-          <w:color w:val="000000" w:themeColor="text1"/>
-          <w:sz w:val="28"/>
-          <w:szCs w:val="28"/>
-          <w:shd w:val="clear" w:color="auto" w:fill="E8EDF6"/>
-        </w:rPr>
-        <w:t>commits</w:t>
-      </w:r>
-      <w:proofErr w:type="spellEnd"/>
-      <w:r>
-        <w:rPr>
-          <w:rFonts w:ascii="Tahoma" w:hAnsi="Tahoma" w:cs="Tahoma"/>
-          <w:color w:val="000000" w:themeColor="text1"/>
-          <w:sz w:val="28"/>
-          <w:szCs w:val="28"/>
-          <w:shd w:val="clear" w:color="auto" w:fill="E8EDF6"/>
-        </w:rPr>
-        <w:t xml:space="preserve"> de votre distant mais n’apporte aucune modification à vos fichiers locaux. ... Git </w:t>
-      </w:r>
-      <w:proofErr w:type="spellStart"/>
-      <w:r>
-        <w:rPr>
-          <w:rFonts w:ascii="Tahoma" w:hAnsi="Tahoma" w:cs="Tahoma"/>
-          <w:color w:val="000000" w:themeColor="text1"/>
-          <w:sz w:val="28"/>
-          <w:szCs w:val="28"/>
-          <w:shd w:val="clear" w:color="auto" w:fill="E8EDF6"/>
-        </w:rPr>
-        <w:t>fetch</w:t>
-      </w:r>
-      <w:proofErr w:type="spellEnd"/>
-      <w:r>
-        <w:rPr>
-          <w:rFonts w:ascii="Tahoma" w:hAnsi="Tahoma" w:cs="Tahoma"/>
-          <w:color w:val="000000" w:themeColor="text1"/>
-          <w:sz w:val="28"/>
-          <w:szCs w:val="28"/>
-          <w:shd w:val="clear" w:color="auto" w:fill="E8EDF6"/>
-        </w:rPr>
-        <w:t xml:space="preserve"> est un peu différent ;</w:t>
-      </w:r>
-      <w:r>
-        <w:rPr>
-          <w:rFonts w:ascii="Tahoma" w:hAnsi="Tahoma" w:cs="Tahoma"/>
-          <w:color w:val="000000" w:themeColor="text1"/>
-          <w:sz w:val="28"/>
-          <w:szCs w:val="28"/>
           <w:shd w:val="clear" w:color="auto" w:fill="FFFFFF"/>
         </w:rPr>
-        <w:t xml:space="preserve"> vous pouvez utiliser la commande Git </w:t>
-      </w:r>
-      <w:proofErr w:type="spellStart"/>
-      <w:r>
-        <w:rPr>
-          <w:rFonts w:ascii="Tahoma" w:hAnsi="Tahoma" w:cs="Tahoma"/>
-          <w:color w:val="000000" w:themeColor="text1"/>
-          <w:sz w:val="28"/>
-          <w:szCs w:val="28"/>
-          <w:shd w:val="clear" w:color="auto" w:fill="FFFFFF"/>
-        </w:rPr>
-        <w:t>fetch</w:t>
-      </w:r>
-      <w:proofErr w:type="spellEnd"/>
-      <w:r>
-        <w:rPr>
-          <w:rFonts w:ascii="Tahoma" w:hAnsi="Tahoma" w:cs="Tahoma"/>
-          <w:color w:val="000000" w:themeColor="text1"/>
-          <w:sz w:val="28"/>
-          <w:szCs w:val="28"/>
-          <w:shd w:val="clear" w:color="auto" w:fill="FFFFFF"/>
-        </w:rPr>
-        <w:t xml:space="preserve"> pour voir toutes les modifications de la télécommande sans les appliquer.</w:t>
+        <w:t xml:space="preserve"> vous pouvez utiliser la commande Git fetch pour voir toutes les modifications de la télécommande sans les appliquer.</w:t>
       </w:r>
     </w:p>
     <w:p>
@@ -3229,29 +2506,7 @@
           <w:lang w:eastAsia="fr-TN"/>
         </w:rPr>
         <w:lastRenderedPageBreak/>
-        <w:t xml:space="preserve">Changer l'url des </w:t>
-      </w:r>
-      <w:proofErr w:type="spellStart"/>
-      <w:r>
-        <w:rPr>
-          <w:rFonts w:ascii="Roboto" w:eastAsia="Times New Roman" w:hAnsi="Roboto" w:cs="Times New Roman"/>
-          <w:kern w:val="36"/>
-          <w:sz w:val="48"/>
-          <w:szCs w:val="48"/>
-          <w:lang w:eastAsia="fr-TN"/>
-        </w:rPr>
-        <w:t>remotes</w:t>
-      </w:r>
-      <w:proofErr w:type="spellEnd"/>
-      <w:r>
-        <w:rPr>
-          <w:rFonts w:ascii="Roboto" w:eastAsia="Times New Roman" w:hAnsi="Roboto" w:cs="Times New Roman"/>
-          <w:kern w:val="36"/>
-          <w:sz w:val="48"/>
-          <w:szCs w:val="48"/>
-          <w:lang w:eastAsia="fr-TN"/>
-        </w:rPr>
-        <w:t xml:space="preserve"> parce qu'ils ne sont pas bon par exemple suite à un git clone</w:t>
+        <w:t>Changer l'url des remotes parce qu'ils ne sont pas bon par exemple suite à un git clone</w:t>
       </w:r>
     </w:p>
     <w:p>
@@ -3326,10 +2581,37 @@
           <w:szCs w:val="48"/>
           <w:lang w:eastAsia="fr-TN"/>
         </w:rPr>
-        <w:t xml:space="preserve">Copier un repository d'un autre compte GitHub sur son </w:t>
-      </w:r>
-      <w:proofErr w:type="spellStart"/>
-      <w:r>
+        <w:t>Copier un repository d'un autre compte GitHub sur son Github en faisant un FORK</w:t>
+      </w:r>
+    </w:p>
+    <w:p>
+      <w:pPr>
+        <w:rPr>
+          <w:b/>
+          <w:bCs/>
+          <w:color w:val="FF0000"/>
+          <w:sz w:val="32"/>
+          <w:szCs w:val="32"/>
+          <w:lang w:val="fr-FR"/>
+        </w:rPr>
+      </w:pPr>
+      <w:r>
+        <w:rPr>
+          <w:b/>
+          <w:bCs/>
+          <w:color w:val="FF0000"/>
+          <w:sz w:val="32"/>
+          <w:szCs w:val="32"/>
+          <w:lang w:val="fr-FR"/>
+        </w:rPr>
+        <w:t>Fork command</w:t>
+      </w:r>
+    </w:p>
+    <w:p>
+      <w:pPr>
+        <w:shd w:val="clear" w:color="auto" w:fill="F9F9F9"/>
+        <w:spacing w:after="0" w:line="240" w:lineRule="auto"/>
+        <w:outlineLvl w:val="0"/>
         <w:rPr>
           <w:rFonts w:ascii="Roboto" w:eastAsia="Times New Roman" w:hAnsi="Roboto" w:cs="Times New Roman"/>
           <w:kern w:val="36"/>
@@ -3337,9 +2619,7 @@
           <w:szCs w:val="48"/>
           <w:lang w:eastAsia="fr-TN"/>
         </w:rPr>
-        <w:t>Github</w:t>
-      </w:r>
-      <w:proofErr w:type="spellEnd"/>
+      </w:pPr>
       <w:r>
         <w:rPr>
           <w:rFonts w:ascii="Roboto" w:eastAsia="Times New Roman" w:hAnsi="Roboto" w:cs="Times New Roman"/>
@@ -3348,76 +2628,7 @@
           <w:szCs w:val="48"/>
           <w:lang w:eastAsia="fr-TN"/>
         </w:rPr>
-        <w:t xml:space="preserve"> en faisant un FORK</w:t>
-      </w:r>
-    </w:p>
-    <w:p>
-      <w:pPr>
-        <w:rPr>
-          <w:b/>
-          <w:bCs/>
-          <w:color w:val="FF0000"/>
-          <w:sz w:val="32"/>
-          <w:szCs w:val="32"/>
-          <w:lang w:val="fr-FR"/>
-        </w:rPr>
-      </w:pPr>
-      <w:r>
-        <w:rPr>
-          <w:b/>
-          <w:bCs/>
-          <w:color w:val="FF0000"/>
-          <w:sz w:val="32"/>
-          <w:szCs w:val="32"/>
-          <w:lang w:val="fr-FR"/>
-        </w:rPr>
-        <w:t>Fork command</w:t>
-      </w:r>
-    </w:p>
-    <w:p>
-      <w:pPr>
-        <w:shd w:val="clear" w:color="auto" w:fill="F9F9F9"/>
-        <w:spacing w:after="0" w:line="240" w:lineRule="auto"/>
-        <w:outlineLvl w:val="0"/>
-        <w:rPr>
-          <w:rFonts w:ascii="Roboto" w:eastAsia="Times New Roman" w:hAnsi="Roboto" w:cs="Times New Roman"/>
-          <w:kern w:val="36"/>
-          <w:sz w:val="48"/>
-          <w:szCs w:val="48"/>
-          <w:lang w:eastAsia="fr-TN"/>
-        </w:rPr>
-      </w:pPr>
-      <w:r>
-        <w:rPr>
-          <w:rFonts w:ascii="Roboto" w:eastAsia="Times New Roman" w:hAnsi="Roboto" w:cs="Times New Roman"/>
-          <w:kern w:val="36"/>
-          <w:sz w:val="48"/>
-          <w:szCs w:val="48"/>
-          <w:lang w:eastAsia="fr-TN"/>
-        </w:rPr>
-        <w:t xml:space="preserve">Créer une branche pour y mettre des </w:t>
-      </w:r>
-      <w:proofErr w:type="spellStart"/>
-      <w:r>
-        <w:rPr>
-          <w:rFonts w:ascii="Roboto" w:eastAsia="Times New Roman" w:hAnsi="Roboto" w:cs="Times New Roman"/>
-          <w:kern w:val="36"/>
-          <w:sz w:val="48"/>
-          <w:szCs w:val="48"/>
-          <w:lang w:eastAsia="fr-TN"/>
-        </w:rPr>
-        <w:t>commits</w:t>
-      </w:r>
-      <w:proofErr w:type="spellEnd"/>
-      <w:r>
-        <w:rPr>
-          <w:rFonts w:ascii="Roboto" w:eastAsia="Times New Roman" w:hAnsi="Roboto" w:cs="Times New Roman"/>
-          <w:kern w:val="36"/>
-          <w:sz w:val="48"/>
-          <w:szCs w:val="48"/>
-          <w:lang w:eastAsia="fr-TN"/>
-        </w:rPr>
-        <w:t xml:space="preserve"> qui ne modifiera pas le dernier commit de master</w:t>
+        <w:t>Créer une branche pour y mettre des commits qui ne modifiera pas le dernier commit de master</w:t>
       </w:r>
     </w:p>
     <w:p>
@@ -3643,96 +2854,50 @@
           <w:sz w:val="32"/>
           <w:szCs w:val="32"/>
         </w:rPr>
-        <w:t xml:space="preserve">$ git </w:t>
-      </w:r>
-      <w:proofErr w:type="spellStart"/>
-      <w:r>
-        <w:rPr>
-          <w:b/>
-          <w:bCs/>
-          <w:color w:val="FF0000"/>
-          <w:sz w:val="32"/>
-          <w:szCs w:val="32"/>
-        </w:rPr>
-        <w:t>status</w:t>
-      </w:r>
-      <w:proofErr w:type="spellEnd"/>
-    </w:p>
-    <w:p>
-      <w:pPr>
-        <w:rPr>
-          <w:b/>
-          <w:bCs/>
-          <w:color w:val="FF0000"/>
-          <w:sz w:val="32"/>
-          <w:szCs w:val="32"/>
-        </w:rPr>
-      </w:pPr>
-      <w:r>
-        <w:rPr>
-          <w:b/>
-          <w:bCs/>
-          <w:color w:val="FF0000"/>
-          <w:sz w:val="32"/>
-          <w:szCs w:val="32"/>
-        </w:rPr>
-        <w:t xml:space="preserve">$ git </w:t>
-      </w:r>
-      <w:proofErr w:type="spellStart"/>
-      <w:r>
-        <w:rPr>
-          <w:b/>
-          <w:bCs/>
-          <w:color w:val="FF0000"/>
-          <w:sz w:val="32"/>
-          <w:szCs w:val="32"/>
-        </w:rPr>
-        <w:t>branch</w:t>
-      </w:r>
-      <w:proofErr w:type="spellEnd"/>
-      <w:r>
-        <w:rPr>
-          <w:b/>
-          <w:bCs/>
-          <w:color w:val="FF0000"/>
-          <w:sz w:val="32"/>
-          <w:szCs w:val="32"/>
-        </w:rPr>
-        <w:t xml:space="preserve"> dev</w:t>
-      </w:r>
-    </w:p>
-    <w:p>
-      <w:pPr>
-        <w:rPr>
-          <w:b/>
-          <w:bCs/>
-          <w:color w:val="FF0000"/>
-          <w:sz w:val="32"/>
-          <w:szCs w:val="32"/>
-        </w:rPr>
-      </w:pPr>
-      <w:r>
-        <w:rPr>
-          <w:b/>
-          <w:bCs/>
-          <w:color w:val="FF0000"/>
-          <w:sz w:val="32"/>
-          <w:szCs w:val="32"/>
-        </w:rPr>
-        <w:t xml:space="preserve">$ git </w:t>
-      </w:r>
-      <w:proofErr w:type="spellStart"/>
-      <w:r>
-        <w:rPr>
-          <w:b/>
-          <w:bCs/>
-          <w:color w:val="FF0000"/>
-          <w:sz w:val="32"/>
-          <w:szCs w:val="32"/>
-        </w:rPr>
-        <w:t>branch</w:t>
-      </w:r>
-      <w:proofErr w:type="spellEnd"/>
+        <w:t>$ git status</w:t>
+      </w:r>
+    </w:p>
+    <w:p>
+      <w:pPr>
+        <w:rPr>
+          <w:b/>
+          <w:bCs/>
+          <w:color w:val="FF0000"/>
+          <w:sz w:val="32"/>
+          <w:szCs w:val="32"/>
+        </w:rPr>
+      </w:pPr>
+      <w:r>
+        <w:rPr>
+          <w:b/>
+          <w:bCs/>
+          <w:color w:val="FF0000"/>
+          <w:sz w:val="32"/>
+          <w:szCs w:val="32"/>
+        </w:rPr>
+        <w:t>$ git branch dev</w:t>
+      </w:r>
+    </w:p>
+    <w:p>
+      <w:pPr>
+        <w:rPr>
+          <w:b/>
+          <w:bCs/>
+          <w:color w:val="FF0000"/>
+          <w:sz w:val="32"/>
+          <w:szCs w:val="32"/>
+        </w:rPr>
+      </w:pPr>
+      <w:r>
+        <w:rPr>
+          <w:b/>
+          <w:bCs/>
+          <w:color w:val="FF0000"/>
+          <w:sz w:val="32"/>
+          <w:szCs w:val="32"/>
+        </w:rPr>
+        <w:t>$ git branch</w:t>
+      </w:r>
     </w:p>
     <w:p>
       <w:pPr>
@@ -3763,51 +2928,7 @@
           <w:sz w:val="32"/>
           <w:szCs w:val="32"/>
         </w:rPr>
-        <w:t>git push --set-</w:t>
-      </w:r>
-      <w:proofErr w:type="spellStart"/>
-      <w:r>
-        <w:rPr>
-          <w:b/>
-          <w:bCs/>
-          <w:color w:val="FF0000"/>
-          <w:sz w:val="32"/>
-          <w:szCs w:val="32"/>
-        </w:rPr>
-        <w:t>upstream</w:t>
-      </w:r>
-      <w:proofErr w:type="spellEnd"/>
-      <w:r>
-        <w:rPr>
-          <w:b/>
-          <w:bCs/>
-          <w:color w:val="FF0000"/>
-          <w:sz w:val="32"/>
-          <w:szCs w:val="32"/>
-        </w:rPr>
-        <w:t xml:space="preserve"> </w:t>
-      </w:r>
-      <w:proofErr w:type="spellStart"/>
-      <w:r>
-        <w:rPr>
-          <w:b/>
-          <w:bCs/>
-          <w:color w:val="FF0000"/>
-          <w:sz w:val="32"/>
-          <w:szCs w:val="32"/>
-        </w:rPr>
-        <w:t>origin</w:t>
-      </w:r>
-      <w:proofErr w:type="spellEnd"/>
-      <w:r>
-        <w:rPr>
-          <w:b/>
-          <w:bCs/>
-          <w:color w:val="FF0000"/>
-          <w:sz w:val="32"/>
-          <w:szCs w:val="32"/>
-        </w:rPr>
-        <w:t xml:space="preserve"> dev</w:t>
+        <w:t>git push --set-upstream origin dev</w:t>
       </w:r>
     </w:p>
     <w:p>
@@ -4215,98 +3336,30 @@
           <w:sz w:val="32"/>
           <w:szCs w:val="32"/>
         </w:rPr>
-        <w:t xml:space="preserve">$ git push </w:t>
-      </w:r>
-      <w:proofErr w:type="spellStart"/>
-      <w:r>
-        <w:rPr>
-          <w:b/>
-          <w:bCs/>
-          <w:color w:val="FF0000"/>
-          <w:sz w:val="32"/>
-          <w:szCs w:val="32"/>
-        </w:rPr>
-        <w:t>origin</w:t>
-      </w:r>
-      <w:proofErr w:type="spellEnd"/>
-      <w:r>
-        <w:rPr>
-          <w:b/>
-          <w:bCs/>
-          <w:color w:val="FF0000"/>
-          <w:sz w:val="32"/>
-          <w:szCs w:val="32"/>
-        </w:rPr>
-        <w:t xml:space="preserve"> --</w:t>
-      </w:r>
-      <w:proofErr w:type="spellStart"/>
-      <w:r>
-        <w:rPr>
-          <w:b/>
-          <w:bCs/>
-          <w:color w:val="FF0000"/>
-          <w:sz w:val="32"/>
-          <w:szCs w:val="32"/>
-        </w:rPr>
-        <w:t>delete</w:t>
-      </w:r>
-      <w:proofErr w:type="spellEnd"/>
-      <w:r>
-        <w:rPr>
-          <w:b/>
-          <w:bCs/>
-          <w:color w:val="FF0000"/>
-          <w:sz w:val="32"/>
-          <w:szCs w:val="32"/>
-        </w:rPr>
-        <w:t xml:space="preserve"> dev</w:t>
-      </w:r>
-    </w:p>
-    <w:p>
-      <w:pPr>
-        <w:rPr>
-          <w:b/>
-          <w:bCs/>
-          <w:color w:val="FF0000"/>
-          <w:sz w:val="32"/>
-          <w:szCs w:val="32"/>
-          <w:lang w:val="fr-FR"/>
-        </w:rPr>
-      </w:pPr>
-      <w:r>
-        <w:rPr>
-          <w:b/>
-          <w:bCs/>
-          <w:color w:val="FF0000"/>
-          <w:sz w:val="32"/>
-          <w:szCs w:val="32"/>
-          <w:lang w:val="fr-FR"/>
-        </w:rPr>
-        <w:t xml:space="preserve">$git </w:t>
-      </w:r>
-      <w:proofErr w:type="spellStart"/>
-      <w:r>
-        <w:rPr>
-          <w:b/>
-          <w:bCs/>
-          <w:color w:val="FF0000"/>
-          <w:sz w:val="32"/>
-          <w:szCs w:val="32"/>
-          <w:lang w:val="fr-FR"/>
-        </w:rPr>
-        <w:t>branch</w:t>
-      </w:r>
-      <w:proofErr w:type="spellEnd"/>
-      <w:r>
-        <w:rPr>
-          <w:b/>
-          <w:bCs/>
-          <w:color w:val="FF0000"/>
-          <w:sz w:val="32"/>
-          <w:szCs w:val="32"/>
-          <w:lang w:val="fr-FR"/>
-        </w:rPr>
-        <w:t xml:space="preserve"> -a</w:t>
+        <w:t>$ git push origin --delete dev</w:t>
+      </w:r>
+    </w:p>
+    <w:p>
+      <w:pPr>
+        <w:rPr>
+          <w:b/>
+          <w:bCs/>
+          <w:color w:val="FF0000"/>
+          <w:sz w:val="32"/>
+          <w:szCs w:val="32"/>
+          <w:lang w:val="fr-FR"/>
+        </w:rPr>
+      </w:pPr>
+      <w:r>
+        <w:rPr>
+          <w:b/>
+          <w:bCs/>
+          <w:color w:val="FF0000"/>
+          <w:sz w:val="32"/>
+          <w:szCs w:val="32"/>
+          <w:lang w:val="fr-FR"/>
+        </w:rPr>
+        <w:t>$git branch -a</w:t>
       </w:r>
     </w:p>
     <w:p>
@@ -4326,61 +3379,7 @@
           <w:b w:val="0"/>
           <w:bCs w:val="0"/>
         </w:rPr>
-        <w:t xml:space="preserve">Se connecter à </w:t>
-      </w:r>
-      <w:proofErr w:type="spellStart"/>
-      <w:r>
-        <w:rPr>
-          <w:rFonts w:ascii="Roboto" w:hAnsi="Roboto"/>
-          <w:b w:val="0"/>
-          <w:bCs w:val="0"/>
-        </w:rPr>
-        <w:t>Github</w:t>
-      </w:r>
-      <w:proofErr w:type="spellEnd"/>
-      <w:r>
-        <w:rPr>
-          <w:rFonts w:ascii="Roboto" w:hAnsi="Roboto"/>
-          <w:b w:val="0"/>
-          <w:bCs w:val="0"/>
-        </w:rPr>
-        <w:t xml:space="preserve"> par le biais d'une clé SSH-plus besoin du </w:t>
-      </w:r>
-      <w:proofErr w:type="spellStart"/>
-      <w:r>
-        <w:rPr>
-          <w:rFonts w:ascii="Roboto" w:hAnsi="Roboto"/>
-          <w:b w:val="0"/>
-          <w:bCs w:val="0"/>
-        </w:rPr>
-        <w:t>windows</w:t>
-      </w:r>
-      <w:proofErr w:type="spellEnd"/>
-      <w:r>
-        <w:rPr>
-          <w:rFonts w:ascii="Roboto" w:hAnsi="Roboto"/>
-          <w:b w:val="0"/>
-          <w:bCs w:val="0"/>
-        </w:rPr>
-        <w:t xml:space="preserve"> </w:t>
-      </w:r>
-      <w:proofErr w:type="spellStart"/>
-      <w:r>
-        <w:rPr>
-          <w:rFonts w:ascii="Roboto" w:hAnsi="Roboto"/>
-          <w:b w:val="0"/>
-          <w:bCs w:val="0"/>
-        </w:rPr>
-        <w:t>credential</w:t>
-      </w:r>
-      <w:proofErr w:type="spellEnd"/>
-      <w:r>
-        <w:rPr>
-          <w:rFonts w:ascii="Roboto" w:hAnsi="Roboto"/>
-          <w:b w:val="0"/>
-          <w:bCs w:val="0"/>
-        </w:rPr>
-        <w:t xml:space="preserve"> manager</w:t>
+        <w:t>Se connecter à Github par le biais d'une clé SSH-plus besoin du windows credential manager</w:t>
       </w:r>
     </w:p>
     <w:p>
@@ -4505,20 +3504,8 @@
           <w:sz w:val="32"/>
           <w:szCs w:val="32"/>
         </w:rPr>
-        <w:t xml:space="preserve">$ </w:t>
-      </w:r>
-      <w:proofErr w:type="spellStart"/>
-      <w:r>
-        <w:rPr>
-          <w:b/>
-          <w:bCs/>
-          <w:color w:val="FF0000"/>
-          <w:sz w:val="32"/>
-          <w:szCs w:val="32"/>
-        </w:rPr>
-        <w:t>pwd</w:t>
-      </w:r>
-      <w:proofErr w:type="spellEnd"/>
+        <w:t>$ pwd</w:t>
+      </w:r>
     </w:p>
     <w:p>
       <w:pPr>
@@ -4561,21 +3548,8 @@
           <w:szCs w:val="32"/>
           <w:lang w:val="fr-FR"/>
         </w:rPr>
-        <w:t>$</w:t>
-      </w:r>
-      <w:proofErr w:type="spellStart"/>
-      <w:r>
-        <w:rPr>
-          <w:b/>
-          <w:bCs/>
-          <w:color w:val="FF0000"/>
-          <w:sz w:val="32"/>
-          <w:szCs w:val="32"/>
-          <w:lang w:val="fr-FR"/>
-        </w:rPr>
-        <w:t>pwd</w:t>
-      </w:r>
-      <w:proofErr w:type="spellEnd"/>
+        <w:t>$pwd</w:t>
+      </w:r>
     </w:p>
     <w:p>
       <w:pPr>
@@ -4712,31 +3686,7 @@
           <w:shd w:val="clear" w:color="auto" w:fill="000000"/>
           <w:lang w:eastAsia="fr-TN"/>
         </w:rPr>
-        <w:t>git commit --</w:t>
-      </w:r>
-      <w:proofErr w:type="spellStart"/>
-      <w:r>
-        <w:rPr>
-          <w:rFonts w:ascii="Courier New" w:eastAsia="Times New Roman" w:hAnsi="Courier New" w:cs="Courier New"/>
-          <w:color w:val="FFFFFF"/>
-          <w:sz w:val="24"/>
-          <w:szCs w:val="24"/>
-          <w:shd w:val="clear" w:color="auto" w:fill="000000"/>
-          <w:lang w:eastAsia="fr-TN"/>
-        </w:rPr>
-        <w:t>amend</w:t>
-      </w:r>
-      <w:proofErr w:type="spellEnd"/>
-      <w:r>
-        <w:rPr>
-          <w:rFonts w:ascii="Courier New" w:eastAsia="Times New Roman" w:hAnsi="Courier New" w:cs="Courier New"/>
-          <w:color w:val="FFFFFF"/>
-          <w:sz w:val="24"/>
-          <w:szCs w:val="24"/>
-          <w:shd w:val="clear" w:color="auto" w:fill="000000"/>
-          <w:lang w:eastAsia="fr-TN"/>
-        </w:rPr>
-        <w:t xml:space="preserve"> -m "Votre nouveau message de commit"</w:t>
+        <w:t>git commit --amend -m "Votre nouveau message de commit"</w:t>
       </w:r>
     </w:p>
     <w:p>
@@ -4777,69 +3727,8 @@
           <w:shd w:val="clear" w:color="auto" w:fill="000000"/>
           <w:lang w:eastAsia="fr-TN"/>
         </w:rPr>
-        <w:t xml:space="preserve">git </w:t>
-      </w:r>
-      <w:proofErr w:type="spellStart"/>
-      <w:r>
-        <w:rPr>
-          <w:rFonts w:ascii="Courier New" w:eastAsia="Times New Roman" w:hAnsi="Courier New" w:cs="Courier New"/>
-          <w:color w:val="FFFFFF"/>
-          <w:sz w:val="24"/>
-          <w:szCs w:val="24"/>
-          <w:shd w:val="clear" w:color="auto" w:fill="000000"/>
-          <w:lang w:eastAsia="fr-TN"/>
-        </w:rPr>
-        <w:t>add</w:t>
-      </w:r>
-      <w:proofErr w:type="spellEnd"/>
-      <w:r>
-        <w:rPr>
-          <w:rFonts w:ascii="Courier New" w:eastAsia="Times New Roman" w:hAnsi="Courier New" w:cs="Courier New"/>
-          <w:color w:val="FFFFFF"/>
-          <w:sz w:val="24"/>
-          <w:szCs w:val="24"/>
-          <w:shd w:val="clear" w:color="auto" w:fill="000000"/>
-          <w:lang w:eastAsia="fr-TN"/>
-        </w:rPr>
-        <w:t xml:space="preserve"> FichierOublie.txt git commit --</w:t>
-      </w:r>
-      <w:proofErr w:type="spellStart"/>
-      <w:r>
-        <w:rPr>
-          <w:rFonts w:ascii="Courier New" w:eastAsia="Times New Roman" w:hAnsi="Courier New" w:cs="Courier New"/>
-          <w:color w:val="FFFFFF"/>
-          <w:sz w:val="24"/>
-          <w:szCs w:val="24"/>
-          <w:shd w:val="clear" w:color="auto" w:fill="000000"/>
-          <w:lang w:eastAsia="fr-TN"/>
-        </w:rPr>
-        <w:t>amend</w:t>
-      </w:r>
-      <w:proofErr w:type="spellEnd"/>
-      <w:r>
-        <w:rPr>
-          <w:rFonts w:ascii="Courier New" w:eastAsia="Times New Roman" w:hAnsi="Courier New" w:cs="Courier New"/>
-          <w:color w:val="FFFFFF"/>
-          <w:sz w:val="24"/>
-          <w:szCs w:val="24"/>
-          <w:shd w:val="clear" w:color="auto" w:fill="000000"/>
-          <w:lang w:eastAsia="fr-TN"/>
-        </w:rPr>
-        <w:t xml:space="preserve"> --no-</w:t>
-      </w:r>
-      <w:proofErr w:type="spellStart"/>
-      <w:r>
-        <w:rPr>
-          <w:rFonts w:ascii="Courier New" w:eastAsia="Times New Roman" w:hAnsi="Courier New" w:cs="Courier New"/>
-          <w:color w:val="FFFFFF"/>
-          <w:sz w:val="24"/>
-          <w:szCs w:val="24"/>
-          <w:shd w:val="clear" w:color="auto" w:fill="000000"/>
-          <w:lang w:eastAsia="fr-TN"/>
-        </w:rPr>
-        <w:t>edit</w:t>
-      </w:r>
-      <w:proofErr w:type="spellEnd"/>
+        <w:t>git add FichierOublie.txt git commit --amend --no-edit</w:t>
+      </w:r>
     </w:p>
     <w:p>
       <w:pPr>
@@ -4894,25 +3783,7 @@
           <w:b w:val="0"/>
           <w:bCs w:val="0"/>
         </w:rPr>
-        <w:t xml:space="preserve">Git20-Raccourci pour faire un commit de manière plus rapide (git </w:t>
-      </w:r>
-      <w:proofErr w:type="spellStart"/>
-      <w:r>
-        <w:rPr>
-          <w:rFonts w:ascii="Roboto" w:hAnsi="Roboto"/>
-          <w:b w:val="0"/>
-          <w:bCs w:val="0"/>
-        </w:rPr>
-        <w:t>add</w:t>
-      </w:r>
-      <w:proofErr w:type="spellEnd"/>
-      <w:r>
-        <w:rPr>
-          <w:rFonts w:ascii="Roboto" w:hAnsi="Roboto"/>
-          <w:b w:val="0"/>
-          <w:bCs w:val="0"/>
-        </w:rPr>
-        <w:t xml:space="preserve"> et git commit en même temps)</w:t>
+        <w:t>Git20-Raccourci pour faire un commit de manière plus rapide (git add et git commit en même temps)</w:t>
       </w:r>
     </w:p>
     <w:p>
@@ -4945,51 +3816,7 @@
           <w:szCs w:val="32"/>
         </w:rPr>
         <w:lastRenderedPageBreak/>
-        <w:t>$ git commit -</w:t>
-      </w:r>
-      <w:proofErr w:type="spellStart"/>
-      <w:r>
-        <w:rPr>
-          <w:b/>
-          <w:bCs/>
-          <w:color w:val="FF0000"/>
-          <w:sz w:val="32"/>
-          <w:szCs w:val="32"/>
-        </w:rPr>
-        <w:t>am</w:t>
-      </w:r>
-      <w:proofErr w:type="spellEnd"/>
-      <w:r>
-        <w:rPr>
-          <w:b/>
-          <w:bCs/>
-          <w:color w:val="FF0000"/>
-          <w:sz w:val="32"/>
-          <w:szCs w:val="32"/>
-        </w:rPr>
-        <w:t xml:space="preserve"> "raccourci commit </w:t>
-      </w:r>
-      <w:proofErr w:type="spellStart"/>
-      <w:r>
-        <w:rPr>
-          <w:b/>
-          <w:bCs/>
-          <w:color w:val="FF0000"/>
-          <w:sz w:val="32"/>
-          <w:szCs w:val="32"/>
-        </w:rPr>
-        <w:t>add</w:t>
-      </w:r>
-      <w:proofErr w:type="spellEnd"/>
-      <w:r>
-        <w:rPr>
-          <w:b/>
-          <w:bCs/>
-          <w:color w:val="FF0000"/>
-          <w:sz w:val="32"/>
-          <w:szCs w:val="32"/>
-        </w:rPr>
-        <w:t>"</w:t>
+        <w:t>$ git commit -am "raccourci commit add"</w:t>
       </w:r>
     </w:p>
     <w:p>
@@ -5144,10 +3971,11 @@
           <w:szCs w:val="32"/>
           <w:lang w:val="en-CA"/>
         </w:rPr>
-        <w:t>mmit –amend -</w:t>
-      </w:r>
-      <w:proofErr w:type="spellStart"/>
-      <w:r>
+        <w:t>mmit –amend -m”commentaire ”</w:t>
+      </w:r>
+    </w:p>
+    <w:p>
+      <w:pPr>
         <w:rPr>
           <w:b/>
           <w:bCs/>
@@ -5156,30 +3984,150 @@
           <w:szCs w:val="32"/>
           <w:lang w:val="en-CA"/>
         </w:rPr>
-        <w:t>m”commentaire</w:t>
-      </w:r>
-      <w:proofErr w:type="spellEnd"/>
-      <w:r>
-        <w:rPr>
-          <w:b/>
-          <w:bCs/>
-          <w:color w:val="FF0000"/>
-          <w:sz w:val="32"/>
-          <w:szCs w:val="32"/>
-          <w:lang w:val="en-CA"/>
-        </w:rPr>
-        <w:t xml:space="preserve"> ”</w:t>
-      </w:r>
-    </w:p>
-    <w:p>
-      <w:pPr>
-        <w:rPr>
-          <w:b/>
-          <w:bCs/>
-          <w:color w:val="FF0000"/>
-          <w:sz w:val="32"/>
-          <w:szCs w:val="32"/>
-          <w:lang w:val="en-CA"/>
+      </w:pPr>
+    </w:p>
+    <w:p>
+      <w:pPr>
+        <w:pStyle w:val="Titre1"/>
+        <w:shd w:val="clear" w:color="auto" w:fill="F9F9F9"/>
+        <w:spacing w:before="0" w:beforeAutospacing="0" w:after="0" w:afterAutospacing="0"/>
+        <w:rPr>
+          <w:rFonts w:ascii="Roboto" w:hAnsi="Roboto"/>
+          <w:b w:val="0"/>
+          <w:bCs w:val="0"/>
+        </w:rPr>
+      </w:pPr>
+      <w:r>
+        <w:rPr>
+          <w:rFonts w:ascii="Roboto" w:hAnsi="Roboto"/>
+          <w:b w:val="0"/>
+          <w:bCs w:val="0"/>
+        </w:rPr>
+        <w:t>Git22-Modifier ou ajouter un fichier sans refaire un nouveau commit dans le dernier commit</w:t>
+      </w:r>
+    </w:p>
+    <w:p>
+      <w:pPr>
+        <w:rPr>
+          <w:b/>
+          <w:bCs/>
+          <w:color w:val="FF0000"/>
+          <w:sz w:val="32"/>
+          <w:szCs w:val="32"/>
+        </w:rPr>
+      </w:pPr>
+    </w:p>
+    <w:p>
+      <w:pPr>
+        <w:rPr>
+          <w:b/>
+          <w:bCs/>
+          <w:color w:val="FF0000"/>
+          <w:sz w:val="32"/>
+          <w:szCs w:val="32"/>
+          <w:lang w:val="fr-FR"/>
+        </w:rPr>
+      </w:pPr>
+      <w:r>
+        <w:rPr>
+          <w:b/>
+          <w:bCs/>
+          <w:color w:val="FF0000"/>
+          <w:sz w:val="32"/>
+          <w:szCs w:val="32"/>
+          <w:lang w:val="fr-FR"/>
+        </w:rPr>
+        <w:t>$git commit –amend -m”commentaire ”</w:t>
+      </w:r>
+      <w:r>
+        <w:rPr>
+          <w:b/>
+          <w:bCs/>
+          <w:color w:val="FF0000"/>
+          <w:sz w:val="32"/>
+          <w:szCs w:val="32"/>
+          <w:lang w:val="fr-FR"/>
+        </w:rPr>
+        <w:t xml:space="preserve"> avant </w:t>
+      </w:r>
+      <w:r>
+        <w:rPr>
+          <w:b/>
+          <w:bCs/>
+          <w:color w:val="FF0000"/>
+          <w:sz w:val="32"/>
+          <w:szCs w:val="32"/>
+          <w:lang w:val="fr-FR"/>
+        </w:rPr>
+        <w:t>push</w:t>
+      </w:r>
+    </w:p>
+    <w:p>
+      <w:pPr>
+        <w:rPr>
+          <w:b/>
+          <w:bCs/>
+          <w:color w:val="FF0000"/>
+          <w:sz w:val="32"/>
+          <w:szCs w:val="32"/>
+          <w:lang w:val="fr-FR"/>
+        </w:rPr>
+      </w:pPr>
+      <w:r>
+        <w:rPr>
+          <w:b/>
+          <w:bCs/>
+          <w:color w:val="FF0000"/>
+          <w:sz w:val="32"/>
+          <w:szCs w:val="32"/>
+          <w:lang w:val="fr-FR"/>
+        </w:rPr>
+        <w:t>$git log -3</w:t>
+      </w:r>
+    </w:p>
+    <w:p>
+      <w:pPr>
+        <w:rPr>
+          <w:b/>
+          <w:bCs/>
+          <w:color w:val="FF0000"/>
+          <w:sz w:val="32"/>
+          <w:szCs w:val="32"/>
+          <w:lang w:val="fr-FR"/>
+        </w:rPr>
+      </w:pPr>
+      <w:r>
+        <w:rPr>
+          <w:b/>
+          <w:bCs/>
+          <w:color w:val="FF0000"/>
+          <w:sz w:val="32"/>
+          <w:szCs w:val="32"/>
+          <w:lang w:val="fr-FR"/>
+        </w:rPr>
+        <w:t>$</w:t>
+      </w:r>
+      <w:r>
+        <w:rPr>
+          <w:b/>
+          <w:bCs/>
+          <w:color w:val="FF0000"/>
+          <w:sz w:val="32"/>
+          <w:szCs w:val="32"/>
+          <w:lang w:val="fr-FR"/>
+        </w:rPr>
+        <w:t>git revert HEAD^</w:t>
+      </w:r>
+    </w:p>
+    <w:p>
+      <w:pPr>
+        <w:rPr>
+          <w:b/>
+          <w:bCs/>
+          <w:color w:val="FF0000"/>
+          <w:sz w:val="32"/>
+          <w:szCs w:val="32"/>
+          <w:lang w:val="fr-FR"/>
         </w:rPr>
       </w:pPr>
     </w:p>

</xml_diff>